<commit_message>
Adding Quality management plan & Risk Management Plan
</commit_message>
<xml_diff>
--- a/Concept/Project Charter.docx
+++ b/Concept/Project Charter.docx
@@ -86,7 +86,7 @@
               </wp:anchor>
             </w:drawing>
           </mc:Choice>
-          <mc:Fallback xmlns:wp14="http://schemas.microsoft.com/office/word/2010/wordml" xmlns:a14="http://schemas.microsoft.com/office/drawing/2010/main" xmlns:a="http://schemas.openxmlformats.org/drawingml/2006/main" xmlns:w16se="http://schemas.microsoft.com/office/word/2015/wordml/symex" xmlns:w16cid="http://schemas.microsoft.com/office/word/2016/wordml/cid" xmlns:am3d="http://schemas.microsoft.com/office/drawing/2017/model3d" xmlns:aink="http://schemas.microsoft.com/office/drawing/2016/ink" xmlns:cx8="http://schemas.microsoft.com/office/drawing/2016/5/14/chartex" xmlns:cx7="http://schemas.microsoft.com/office/drawing/2016/5/13/chartex" xmlns:cx6="http://schemas.microsoft.com/office/drawing/2016/5/12/chartex" xmlns:cx5="http://schemas.microsoft.com/office/drawing/2016/5/11/chartex" xmlns:cx4="http://schemas.microsoft.com/office/drawing/2016/5/10/chartex" xmlns:cx3="http://schemas.microsoft.com/office/drawing/2016/5/9/chartex" xmlns:cx2="http://schemas.microsoft.com/office/drawing/2015/10/21/chartex" xmlns:cx1="http://schemas.microsoft.com/office/drawing/2015/9/8/chartex" xmlns:cx="http://schemas.microsoft.com/office/drawing/2014/chartex">
+          <mc:Fallback xmlns:cx="http://schemas.microsoft.com/office/drawing/2014/chartex" xmlns:cx1="http://schemas.microsoft.com/office/drawing/2015/9/8/chartex" xmlns:cx2="http://schemas.microsoft.com/office/drawing/2015/10/21/chartex" xmlns:cx3="http://schemas.microsoft.com/office/drawing/2016/5/9/chartex" xmlns:cx4="http://schemas.microsoft.com/office/drawing/2016/5/10/chartex" xmlns:cx5="http://schemas.microsoft.com/office/drawing/2016/5/11/chartex" xmlns:cx6="http://schemas.microsoft.com/office/drawing/2016/5/12/chartex" xmlns:cx7="http://schemas.microsoft.com/office/drawing/2016/5/13/chartex" xmlns:cx8="http://schemas.microsoft.com/office/drawing/2016/5/14/chartex" xmlns:aink="http://schemas.microsoft.com/office/drawing/2016/ink" xmlns:am3d="http://schemas.microsoft.com/office/drawing/2017/model3d" xmlns:w16cid="http://schemas.microsoft.com/office/word/2016/wordml/cid" xmlns:w16se="http://schemas.microsoft.com/office/word/2015/wordml/symex" xmlns:a="http://schemas.openxmlformats.org/drawingml/2006/main" xmlns:a14="http://schemas.microsoft.com/office/drawing/2010/main" xmlns:wp14="http://schemas.microsoft.com/office/word/2010/wordml">
             <w:pict w14:anchorId="317A01E0">
               <v:line id="Line 2" style="position:absolute;z-index:251657728;visibility:visible;mso-wrap-style:square;mso-width-percent:0;mso-height-percent:0;mso-wrap-distance-left:9pt;mso-wrap-distance-top:0;mso-wrap-distance-right:9pt;mso-wrap-distance-bottom:0;mso-position-horizontal:absolute;mso-position-horizontal-relative:text;mso-position-vertical:absolute;mso-position-vertical-relative:text;mso-width-percent:0;mso-height-percent:0;mso-width-relative:page;mso-height-relative:page" o:spid="_x0000_s1026" o:allowincell="f" strokeweight="3pt" from="-4.5pt,9.05pt" to="492.3pt,9.05pt" w14:anchorId="7580AAB8" o:gfxdata="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"/>
             </w:pict>
@@ -374,7 +374,31 @@
               <w:rPr>
                 <w:lang w:bidi="ar-EG"/>
               </w:rPr>
-              <w:t>Finishing the project in time frame of 4 weeks (200 hours).</w:t>
+              <w:t>Finishin</w:t>
+            </w:r>
+            <w:r>
+              <w:rPr>
+                <w:lang w:bidi="ar-EG"/>
+              </w:rPr>
+              <w:t>g the project in time frame (which is 5 weeks (375</w:t>
+            </w:r>
+            <w:r>
+              <w:rPr>
+                <w:lang w:bidi="ar-EG"/>
+              </w:rPr>
+              <w:t xml:space="preserve"> hours)</w:t>
+            </w:r>
+            <w:r>
+              <w:rPr>
+                <w:lang w:bidi="ar-EG"/>
+              </w:rPr>
+              <w:t>)</w:t>
+            </w:r>
+            <w:r>
+              <w:rPr>
+                <w:lang w:bidi="ar-EG"/>
+              </w:rPr>
+              <w:t>.</w:t>
             </w:r>
           </w:p>
           <w:p>
@@ -687,18 +711,6 @@
             </w:pPr>
             <w:r>
               <w:t>SRS (Software requirements Specification)</w:t>
-            </w:r>
-          </w:p>
-          <w:p>
-            <w:pPr>
-              <w:numPr>
-                <w:ilvl w:val="0"/>
-                <w:numId w:val="13"/>
-              </w:numPr>
-              <w:ind w:right="900"/>
-            </w:pPr>
-            <w:r>
-              <w:t>RTA (Traceability matrixes)</w:t>
             </w:r>
           </w:p>
           <w:p>
@@ -1270,7 +1282,7 @@
             <w:pPr>
               <w:ind w:right="900"/>
               <w:rPr>
-                <w:rFonts w:ascii="Arial" w:hAnsi="Arial" w:hint="cs"/>
+                <w:rFonts w:ascii="Arial" w:hAnsi="Arial"/>
                 <w:i/>
                 <w:sz w:val="22"/>
                 <w:rtl/>
@@ -1781,17 +1793,22 @@
                 <w:sz w:val="18"/>
                 <w:szCs w:val="18"/>
               </w:rPr>
-              <w:t xml:space="preserve">1-add new </w:t>
-            </w:r>
-            <w:r>
+              <w:t>1-add new destination , setting the budget</w:t>
+            </w:r>
+          </w:p>
+          <w:p>
+            <w:pPr>
+              <w:pStyle w:val="ListParagraph"/>
+              <w:spacing w:before="60" w:after="60"/>
+              <w:ind w:left="1296"/>
+              <w:jc w:val="both"/>
               <w:rPr>
                 <w:rFonts w:ascii="Arial" w:eastAsia="Arial" w:hAnsi="Arial" w:cs="Arial"/>
                 <w:color w:val="000000" w:themeColor="text1"/>
                 <w:sz w:val="18"/>
                 <w:szCs w:val="18"/>
               </w:rPr>
-              <w:t>destination</w:t>
-            </w:r>
+            </w:pPr>
             <w:r>
               <w:rPr>
                 <w:rFonts w:ascii="Arial" w:eastAsia="Arial" w:hAnsi="Arial" w:cs="Arial"/>
@@ -1799,7 +1816,16 @@
                 <w:sz w:val="18"/>
                 <w:szCs w:val="18"/>
               </w:rPr>
-              <w:t xml:space="preserve"> , setting the budget</w:t>
+              <w:t xml:space="preserve">                                         </w:t>
+            </w:r>
+            <w:r>
+              <w:rPr>
+                <w:rFonts w:ascii="Arial" w:eastAsia="Arial" w:hAnsi="Arial" w:cs="Arial"/>
+                <w:color w:val="000000" w:themeColor="text1"/>
+                <w:sz w:val="18"/>
+                <w:szCs w:val="18"/>
+              </w:rPr>
+              <w:t xml:space="preserve">2- create user </w:t>
             </w:r>
           </w:p>
           <w:p>
@@ -1822,42 +1848,8 @@
                 <w:sz w:val="18"/>
                 <w:szCs w:val="18"/>
               </w:rPr>
-              <w:t xml:space="preserve">                                         </w:t>
-            </w:r>
-            <w:r>
-              <w:rPr>
-                <w:rFonts w:ascii="Arial" w:eastAsia="Arial" w:hAnsi="Arial" w:cs="Arial"/>
-                <w:color w:val="000000" w:themeColor="text1"/>
-                <w:sz w:val="18"/>
-                <w:szCs w:val="18"/>
-              </w:rPr>
-              <w:t xml:space="preserve">2- create user </w:t>
-            </w:r>
-          </w:p>
-          <w:p>
-            <w:pPr>
-              <w:pStyle w:val="ListParagraph"/>
-              <w:spacing w:before="60" w:after="60"/>
-              <w:ind w:left="1296"/>
-              <w:jc w:val="both"/>
-              <w:rPr>
-                <w:rFonts w:ascii="Arial" w:eastAsia="Arial" w:hAnsi="Arial" w:cs="Arial"/>
-                <w:color w:val="000000" w:themeColor="text1"/>
-                <w:sz w:val="18"/>
-                <w:szCs w:val="18"/>
-              </w:rPr>
-            </w:pPr>
-            <w:r>
-              <w:rPr>
-                <w:rFonts w:ascii="Arial" w:eastAsia="Arial" w:hAnsi="Arial" w:cs="Arial"/>
-                <w:color w:val="000000" w:themeColor="text1"/>
-                <w:sz w:val="18"/>
-                <w:szCs w:val="18"/>
-              </w:rPr>
               <w:t xml:space="preserve">                                         3- Add admin</w:t>
             </w:r>
-            <w:bookmarkStart w:id="0" w:name="_GoBack"/>
-            <w:bookmarkEnd w:id="0"/>
           </w:p>
           <w:p>
             <w:pPr>
@@ -2188,11 +2180,9 @@
             <w:pPr>
               <w:ind w:right="900"/>
             </w:pPr>
-            <w:proofErr w:type="spellStart"/>
-            <w:r>
-              <w:t>Requirments</w:t>
-            </w:r>
-            <w:proofErr w:type="spellEnd"/>
+            <w:r>
+              <w:t>Requirements</w:t>
+            </w:r>
             <w:r>
               <w:t xml:space="preserve"> Development </w:t>
             </w:r>
@@ -2209,14 +2199,14 @@
             <w:pPr>
               <w:ind w:right="900"/>
             </w:pPr>
-            <w:r>
-              <w:t xml:space="preserve">Muhammad </w:t>
-            </w:r>
             <w:proofErr w:type="spellStart"/>
             <w:r>
-              <w:t>Ashry</w:t>
+              <w:t>Aya</w:t>
             </w:r>
             <w:proofErr w:type="spellEnd"/>
+            <w:r>
+              <w:t xml:space="preserve"> Ahmed</w:t>
+            </w:r>
           </w:p>
         </w:tc>
         <w:tc>
@@ -2254,7 +2244,7 @@
               <w:ind w:right="900"/>
             </w:pPr>
             <w:r>
-              <w:t xml:space="preserve">Development and Testing </w:t>
+              <w:t>Design</w:t>
             </w:r>
           </w:p>
         </w:tc>
@@ -2275,68 +2265,6 @@
             <w:proofErr w:type="spellStart"/>
             <w:r>
               <w:t>Medhat</w:t>
-            </w:r>
-            <w:proofErr w:type="spellEnd"/>
-          </w:p>
-          <w:p>
-            <w:pPr>
-              <w:ind w:right="900"/>
-            </w:pPr>
-            <w:proofErr w:type="spellStart"/>
-            <w:r>
-              <w:t>Aya</w:t>
-            </w:r>
-            <w:proofErr w:type="spellEnd"/>
-            <w:r>
-              <w:t xml:space="preserve"> Ahmed </w:t>
-            </w:r>
-          </w:p>
-          <w:p>
-            <w:pPr>
-              <w:ind w:right="900"/>
-            </w:pPr>
-            <w:r>
-              <w:t xml:space="preserve">Nada </w:t>
-            </w:r>
-            <w:proofErr w:type="spellStart"/>
-            <w:r>
-              <w:t>Abdelrehem</w:t>
-            </w:r>
-            <w:proofErr w:type="spellEnd"/>
-          </w:p>
-          <w:p>
-            <w:pPr>
-              <w:ind w:right="900"/>
-            </w:pPr>
-            <w:proofErr w:type="spellStart"/>
-            <w:r>
-              <w:t>Muhammed</w:t>
-            </w:r>
-            <w:proofErr w:type="spellEnd"/>
-            <w:r>
-              <w:t xml:space="preserve"> </w:t>
-            </w:r>
-            <w:proofErr w:type="spellStart"/>
-            <w:r>
-              <w:t>Ashry</w:t>
-            </w:r>
-            <w:proofErr w:type="spellEnd"/>
-          </w:p>
-          <w:p>
-            <w:pPr>
-              <w:ind w:right="900"/>
-            </w:pPr>
-            <w:proofErr w:type="spellStart"/>
-            <w:r>
-              <w:t>Saad</w:t>
-            </w:r>
-            <w:proofErr w:type="spellEnd"/>
-            <w:r>
-              <w:t xml:space="preserve"> </w:t>
-            </w:r>
-            <w:proofErr w:type="spellStart"/>
-            <w:r>
-              <w:t>Hamdy</w:t>
             </w:r>
             <w:proofErr w:type="spellEnd"/>
           </w:p>
@@ -2354,10 +2282,134 @@
               <w:ind w:right="900"/>
             </w:pPr>
             <w:r>
+              <w:t>Developer</w:t>
+            </w:r>
+          </w:p>
+        </w:tc>
+      </w:tr>
+      <w:tr>
+        <w:trPr>
+          <w:trHeight w:val="345"/>
+        </w:trPr>
+        <w:tc>
+          <w:tcPr>
+            <w:tcW w:w="3366" w:type="dxa"/>
+            <w:gridSpan w:val="2"/>
+            <w:tcBorders>
+              <w:top w:val="nil"/>
+            </w:tcBorders>
+          </w:tcPr>
+          <w:p>
+            <w:pPr>
+              <w:ind w:right="900"/>
+            </w:pPr>
+            <w:r>
+              <w:t xml:space="preserve">Development and Testing </w:t>
+            </w:r>
+          </w:p>
+        </w:tc>
+        <w:tc>
+          <w:tcPr>
+            <w:tcW w:w="3366" w:type="dxa"/>
+            <w:tcBorders>
+              <w:top w:val="nil"/>
+            </w:tcBorders>
+          </w:tcPr>
+          <w:p>
+            <w:pPr>
+              <w:ind w:right="900"/>
+            </w:pPr>
+            <w:r>
+              <w:t xml:space="preserve">Ahmed </w:t>
+            </w:r>
+            <w:proofErr w:type="spellStart"/>
+            <w:r>
+              <w:t>Medhat</w:t>
+            </w:r>
+            <w:proofErr w:type="spellEnd"/>
+          </w:p>
+          <w:p>
+            <w:pPr>
+              <w:ind w:right="900"/>
+            </w:pPr>
+            <w:proofErr w:type="spellStart"/>
+            <w:r>
+              <w:t>Aya</w:t>
+            </w:r>
+            <w:proofErr w:type="spellEnd"/>
+            <w:r>
+              <w:t xml:space="preserve"> Ahmed </w:t>
+            </w:r>
+          </w:p>
+          <w:p>
+            <w:pPr>
+              <w:ind w:right="900"/>
+            </w:pPr>
+            <w:r>
+              <w:t xml:space="preserve">Nada </w:t>
+            </w:r>
+            <w:proofErr w:type="spellStart"/>
+            <w:r>
+              <w:t>Abdelrehem</w:t>
+            </w:r>
+            <w:proofErr w:type="spellEnd"/>
+          </w:p>
+          <w:p>
+            <w:pPr>
+              <w:ind w:right="900"/>
+            </w:pPr>
+            <w:proofErr w:type="spellStart"/>
+            <w:r>
+              <w:t>Muhammed</w:t>
+            </w:r>
+            <w:proofErr w:type="spellEnd"/>
+            <w:r>
+              <w:t xml:space="preserve"> </w:t>
+            </w:r>
+            <w:proofErr w:type="spellStart"/>
+            <w:r>
+              <w:t>Ashry</w:t>
+            </w:r>
+            <w:proofErr w:type="spellEnd"/>
+          </w:p>
+          <w:p>
+            <w:pPr>
+              <w:ind w:right="900"/>
+            </w:pPr>
+            <w:proofErr w:type="spellStart"/>
+            <w:r>
+              <w:t>Saad</w:t>
+            </w:r>
+            <w:proofErr w:type="spellEnd"/>
+            <w:r>
+              <w:t xml:space="preserve"> </w:t>
+            </w:r>
+            <w:proofErr w:type="spellStart"/>
+            <w:r>
+              <w:t>Hamdy</w:t>
+            </w:r>
+            <w:proofErr w:type="spellEnd"/>
+          </w:p>
+        </w:tc>
+        <w:tc>
+          <w:tcPr>
+            <w:tcW w:w="3366" w:type="dxa"/>
+            <w:gridSpan w:val="2"/>
+            <w:tcBorders>
+              <w:top w:val="nil"/>
+            </w:tcBorders>
+          </w:tcPr>
+          <w:p>
+            <w:pPr>
+              <w:ind w:right="900"/>
+            </w:pPr>
+            <w:r>
               <w:t>Developers &amp; Testers</w:t>
             </w:r>
           </w:p>
         </w:tc>
+        <w:bookmarkStart w:id="0" w:name="_GoBack"/>
+        <w:bookmarkEnd w:id="0"/>
       </w:tr>
       <w:tr>
         <w:trPr>
@@ -2697,7 +2749,6 @@
       <w:pPr>
         <w:ind w:right="900"/>
         <w:rPr>
-          <w:rFonts w:hint="cs"/>
           <w:rtl/>
           <w:lang w:bidi="ar-EG"/>
         </w:rPr>
@@ -2788,7 +2839,7 @@
         <w:noProof/>
         <w:sz w:val="16"/>
       </w:rPr>
-      <w:t>1</w:t>
+      <w:t>3</w:t>
     </w:r>
     <w:r>
       <w:rPr>

</xml_diff>

<commit_message>
Added Traceability Matrix to Deleverabiles
</commit_message>
<xml_diff>
--- a/Concept/Project Charter.docx
+++ b/Concept/Project Charter.docx
@@ -1,6 +1,6 @@
 
 <file path=word/document.xml><?xml version="1.0" encoding="utf-8"?>
-<w:document xmlns:wpc="http://schemas.microsoft.com/office/word/2010/wordprocessingCanvas" xmlns:mc="http://schemas.openxmlformats.org/markup-compatibility/2006" xmlns:o="urn:schemas-microsoft-com:office:office" xmlns:r="http://schemas.openxmlformats.org/officeDocument/2006/relationships" xmlns:m="http://schemas.openxmlformats.org/officeDocument/2006/math" xmlns:v="urn:schemas-microsoft-com:vml" xmlns:wp14="http://schemas.microsoft.com/office/word/2010/wordprocessingDrawing" xmlns:wp="http://schemas.openxmlformats.org/drawingml/2006/wordprocessingDrawing" xmlns:w10="urn:schemas-microsoft-com:office:word" xmlns:w="http://schemas.openxmlformats.org/wordprocessingml/2006/main" xmlns:w14="http://schemas.microsoft.com/office/word/2010/wordml" xmlns:w15="http://schemas.microsoft.com/office/word/2012/wordml" xmlns:wpg="http://schemas.microsoft.com/office/word/2010/wordprocessingGroup" xmlns:wpi="http://schemas.microsoft.com/office/word/2010/wordprocessingInk" xmlns:wne="http://schemas.microsoft.com/office/word/2006/wordml" xmlns:wps="http://schemas.microsoft.com/office/word/2010/wordprocessingShape" mc:Ignorable="w14 w15 wp14">
+<w:document xmlns:wpc="http://schemas.microsoft.com/office/word/2010/wordprocessingCanvas" xmlns:cx="http://schemas.microsoft.com/office/drawing/2014/chartex" xmlns:cx1="http://schemas.microsoft.com/office/drawing/2015/9/8/chartex" xmlns:cx2="http://schemas.microsoft.com/office/drawing/2015/10/21/chartex" xmlns:cx3="http://schemas.microsoft.com/office/drawing/2016/5/9/chartex" xmlns:cx4="http://schemas.microsoft.com/office/drawing/2016/5/10/chartex" xmlns:cx5="http://schemas.microsoft.com/office/drawing/2016/5/11/chartex" xmlns:cx6="http://schemas.microsoft.com/office/drawing/2016/5/12/chartex" xmlns:cx7="http://schemas.microsoft.com/office/drawing/2016/5/13/chartex" xmlns:cx8="http://schemas.microsoft.com/office/drawing/2016/5/14/chartex" xmlns:mc="http://schemas.openxmlformats.org/markup-compatibility/2006" xmlns:aink="http://schemas.microsoft.com/office/drawing/2016/ink" xmlns:am3d="http://schemas.microsoft.com/office/drawing/2017/model3d" xmlns:o="urn:schemas-microsoft-com:office:office" xmlns:r="http://schemas.openxmlformats.org/officeDocument/2006/relationships" xmlns:m="http://schemas.openxmlformats.org/officeDocument/2006/math" xmlns:v="urn:schemas-microsoft-com:vml" xmlns:wp14="http://schemas.microsoft.com/office/word/2010/wordprocessingDrawing" xmlns:wp="http://schemas.openxmlformats.org/drawingml/2006/wordprocessingDrawing" xmlns:w10="urn:schemas-microsoft-com:office:word" xmlns:w="http://schemas.openxmlformats.org/wordprocessingml/2006/main" xmlns:w14="http://schemas.microsoft.com/office/word/2010/wordml" xmlns:w15="http://schemas.microsoft.com/office/word/2012/wordml" xmlns:w16cex="http://schemas.microsoft.com/office/word/2018/wordml/cex" xmlns:w16cid="http://schemas.microsoft.com/office/word/2016/wordml/cid" xmlns:w16="http://schemas.microsoft.com/office/word/2018/wordml" xmlns:w16sdtdh="http://schemas.microsoft.com/office/word/2020/wordml/sdtdatahash" xmlns:w16se="http://schemas.microsoft.com/office/word/2015/wordml/symex" xmlns:wpg="http://schemas.microsoft.com/office/word/2010/wordprocessingGroup" xmlns:wpi="http://schemas.microsoft.com/office/word/2010/wordprocessingInk" xmlns:wne="http://schemas.microsoft.com/office/word/2006/wordml" xmlns:wps="http://schemas.microsoft.com/office/word/2010/wordprocessingShape" mc:Ignorable="w14 w15 w16se w16cid w16 w16cex w16sdtdh wp14">
   <w:body>
     <w:p>
       <w:pPr>
@@ -86,7 +86,7 @@
               </wp:anchor>
             </w:drawing>
           </mc:Choice>
-          <mc:Fallback xmlns:cx="http://schemas.microsoft.com/office/drawing/2014/chartex" xmlns:cx1="http://schemas.microsoft.com/office/drawing/2015/9/8/chartex" xmlns:cx2="http://schemas.microsoft.com/office/drawing/2015/10/21/chartex" xmlns:cx3="http://schemas.microsoft.com/office/drawing/2016/5/9/chartex" xmlns:cx4="http://schemas.microsoft.com/office/drawing/2016/5/10/chartex" xmlns:cx5="http://schemas.microsoft.com/office/drawing/2016/5/11/chartex" xmlns:cx6="http://schemas.microsoft.com/office/drawing/2016/5/12/chartex" xmlns:cx7="http://schemas.microsoft.com/office/drawing/2016/5/13/chartex" xmlns:cx8="http://schemas.microsoft.com/office/drawing/2016/5/14/chartex" xmlns:aink="http://schemas.microsoft.com/office/drawing/2016/ink" xmlns:am3d="http://schemas.microsoft.com/office/drawing/2017/model3d" xmlns:w16cid="http://schemas.microsoft.com/office/word/2016/wordml/cid" xmlns:w16se="http://schemas.microsoft.com/office/word/2015/wordml/symex" xmlns:a="http://schemas.openxmlformats.org/drawingml/2006/main" xmlns:a14="http://schemas.microsoft.com/office/drawing/2010/main" xmlns:wp14="http://schemas.microsoft.com/office/word/2010/wordml">
+          <mc:Fallback xmlns:wp14="http://schemas.microsoft.com/office/word/2010/wordml" xmlns:a14="http://schemas.microsoft.com/office/drawing/2010/main" xmlns:a="http://schemas.openxmlformats.org/drawingml/2006/main">
             <w:pict w14:anchorId="317A01E0">
               <v:line id="Line 2" style="position:absolute;z-index:251657728;visibility:visible;mso-wrap-style:square;mso-width-percent:0;mso-height-percent:0;mso-wrap-distance-left:9pt;mso-wrap-distance-top:0;mso-wrap-distance-right:9pt;mso-wrap-distance-bottom:0;mso-position-horizontal:absolute;mso-position-horizontal-relative:text;mso-position-vertical:absolute;mso-position-vertical-relative:text;mso-width-percent:0;mso-height-percent:0;mso-width-relative:page;mso-height-relative:page" o:spid="_x0000_s1026" o:allowincell="f" strokeweight="3pt" from="-4.5pt,9.05pt" to="492.3pt,9.05pt" w14:anchorId="7580AAB8" o:gfxdata="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"/>
             </w:pict>
@@ -243,6 +243,14 @@
                 <w:sz w:val="22"/>
               </w:rPr>
               <w:t>Revision Number:</w:t>
+            </w:r>
+            <w:r>
+              <w:rPr>
+                <w:rFonts w:ascii="Arial" w:hAnsi="Arial"/>
+                <w:b/>
+                <w:sz w:val="22"/>
+              </w:rPr>
+              <w:t>1</w:t>
             </w:r>
           </w:p>
         </w:tc>
@@ -787,6 +795,21 @@
           </w:p>
           <w:p>
             <w:pPr>
+              <w:numPr>
+                <w:ilvl w:val="0"/>
+                <w:numId w:val="13"/>
+              </w:numPr>
+              <w:ind w:right="900"/>
+            </w:pPr>
+            <w:r>
+              <w:rPr>
+                <w:lang w:bidi="ar-EG"/>
+              </w:rPr>
+              <w:t>Traceability Matrix</w:t>
+            </w:r>
+          </w:p>
+          <w:p>
+            <w:pPr>
               <w:ind w:right="900"/>
             </w:pPr>
           </w:p>
@@ -1582,9 +1605,8 @@
                 <w:sz w:val="18"/>
                 <w:szCs w:val="18"/>
               </w:rPr>
-              <w:t xml:space="preserve"> XP, Vista, 8, 10</w:t>
-            </w:r>
-            <w:proofErr w:type="gramStart"/>
+              <w:t xml:space="preserve"> XP, Vista, 8, 10,</w:t>
+            </w:r>
             <w:r>
               <w:rPr>
                 <w:rFonts w:ascii="Arial" w:eastAsia="Arial" w:hAnsi="Arial" w:cs="Arial"/>
@@ -1592,18 +1614,8 @@
                 <w:sz w:val="18"/>
                 <w:szCs w:val="18"/>
               </w:rPr>
-              <w:t>,</w:t>
-            </w:r>
-            <w:r>
-              <w:rPr>
-                <w:rFonts w:ascii="Arial" w:eastAsia="Arial" w:hAnsi="Arial" w:cs="Arial"/>
-                <w:color w:val="000000" w:themeColor="text1"/>
-                <w:sz w:val="18"/>
-                <w:szCs w:val="18"/>
-              </w:rPr>
               <w:t>11</w:t>
             </w:r>
-            <w:proofErr w:type="gramEnd"/>
             <w:r>
               <w:rPr>
                 <w:rFonts w:ascii="Arial" w:eastAsia="Arial" w:hAnsi="Arial" w:cs="Arial"/>
@@ -2061,19 +2073,9 @@
             <w:pPr>
               <w:ind w:right="900"/>
             </w:pPr>
-            <w:proofErr w:type="spellStart"/>
-            <w:r>
-              <w:t>Saad</w:t>
-            </w:r>
-            <w:proofErr w:type="spellEnd"/>
-            <w:r>
-              <w:t xml:space="preserve"> </w:t>
-            </w:r>
-            <w:proofErr w:type="spellStart"/>
-            <w:r>
-              <w:t>Hamdy</w:t>
-            </w:r>
-            <w:proofErr w:type="spellEnd"/>
+            <w:r>
+              <w:t>Saad Hamdy</w:t>
+            </w:r>
           </w:p>
         </w:tc>
         <w:tc>
@@ -2111,13 +2113,8 @@
               <w:ind w:right="900"/>
             </w:pPr>
             <w:r>
-              <w:t xml:space="preserve">Managing the configuration on </w:t>
-            </w:r>
-            <w:proofErr w:type="spellStart"/>
-            <w:r>
-              <w:t>github</w:t>
-            </w:r>
-            <w:proofErr w:type="spellEnd"/>
+              <w:t>Managing the configuration on github</w:t>
+            </w:r>
           </w:p>
         </w:tc>
         <w:tc>
@@ -2131,19 +2128,9 @@
             <w:pPr>
               <w:ind w:right="900"/>
             </w:pPr>
-            <w:proofErr w:type="spellStart"/>
-            <w:r>
-              <w:t>Saad</w:t>
-            </w:r>
-            <w:proofErr w:type="spellEnd"/>
-            <w:r>
-              <w:t xml:space="preserve"> </w:t>
-            </w:r>
-            <w:proofErr w:type="spellStart"/>
-            <w:r>
-              <w:t>Hamdy</w:t>
-            </w:r>
-            <w:proofErr w:type="spellEnd"/>
+            <w:r>
+              <w:t>Saad Hamdy</w:t>
+            </w:r>
           </w:p>
         </w:tc>
         <w:tc>
@@ -2199,13 +2186,8 @@
             <w:pPr>
               <w:ind w:right="900"/>
             </w:pPr>
-            <w:proofErr w:type="spellStart"/>
-            <w:r>
-              <w:t>Aya</w:t>
-            </w:r>
-            <w:proofErr w:type="spellEnd"/>
-            <w:r>
-              <w:t xml:space="preserve"> Ahmed</w:t>
+            <w:r>
+              <w:t>Aya Ahmed</w:t>
             </w:r>
           </w:p>
         </w:tc>
@@ -2260,13 +2242,8 @@
               <w:ind w:right="900"/>
             </w:pPr>
             <w:r>
-              <w:t xml:space="preserve">Ahmed </w:t>
-            </w:r>
-            <w:proofErr w:type="spellStart"/>
-            <w:r>
-              <w:t>Medhat</w:t>
-            </w:r>
-            <w:proofErr w:type="spellEnd"/>
+              <w:t>Ahmed Medhat</w:t>
+            </w:r>
           </w:p>
         </w:tc>
         <w:tc>
@@ -2320,75 +2297,40 @@
               <w:ind w:right="900"/>
             </w:pPr>
             <w:r>
-              <w:t xml:space="preserve">Ahmed </w:t>
-            </w:r>
-            <w:proofErr w:type="spellStart"/>
-            <w:r>
-              <w:t>Medhat</w:t>
-            </w:r>
-            <w:proofErr w:type="spellEnd"/>
-          </w:p>
-          <w:p>
-            <w:pPr>
-              <w:ind w:right="900"/>
-            </w:pPr>
-            <w:proofErr w:type="spellStart"/>
-            <w:r>
-              <w:t>Aya</w:t>
-            </w:r>
-            <w:proofErr w:type="spellEnd"/>
-            <w:r>
-              <w:t xml:space="preserve"> Ahmed </w:t>
-            </w:r>
-          </w:p>
-          <w:p>
-            <w:pPr>
-              <w:ind w:right="900"/>
-            </w:pPr>
-            <w:r>
-              <w:t xml:space="preserve">Nada </w:t>
-            </w:r>
-            <w:proofErr w:type="spellStart"/>
-            <w:r>
-              <w:t>Abdelrehem</w:t>
-            </w:r>
-            <w:proofErr w:type="spellEnd"/>
-          </w:p>
-          <w:p>
-            <w:pPr>
-              <w:ind w:right="900"/>
-            </w:pPr>
-            <w:proofErr w:type="spellStart"/>
-            <w:r>
-              <w:t>Muhammed</w:t>
-            </w:r>
-            <w:proofErr w:type="spellEnd"/>
-            <w:r>
-              <w:t xml:space="preserve"> </w:t>
-            </w:r>
-            <w:proofErr w:type="spellStart"/>
-            <w:r>
-              <w:t>Ashry</w:t>
-            </w:r>
-            <w:proofErr w:type="spellEnd"/>
-          </w:p>
-          <w:p>
-            <w:pPr>
-              <w:ind w:right="900"/>
-            </w:pPr>
-            <w:proofErr w:type="spellStart"/>
-            <w:r>
-              <w:t>Saad</w:t>
-            </w:r>
-            <w:proofErr w:type="spellEnd"/>
-            <w:r>
-              <w:t xml:space="preserve"> </w:t>
-            </w:r>
-            <w:proofErr w:type="spellStart"/>
-            <w:r>
-              <w:t>Hamdy</w:t>
-            </w:r>
-            <w:proofErr w:type="spellEnd"/>
+              <w:t>Ahmed Medhat</w:t>
+            </w:r>
+          </w:p>
+          <w:p>
+            <w:pPr>
+              <w:ind w:right="900"/>
+            </w:pPr>
+            <w:r>
+              <w:t xml:space="preserve">Aya Ahmed </w:t>
+            </w:r>
+          </w:p>
+          <w:p>
+            <w:pPr>
+              <w:ind w:right="900"/>
+            </w:pPr>
+            <w:r>
+              <w:t>Nada Abdelrehem</w:t>
+            </w:r>
+          </w:p>
+          <w:p>
+            <w:pPr>
+              <w:ind w:right="900"/>
+            </w:pPr>
+            <w:r>
+              <w:t>Muhammed Ashry</w:t>
+            </w:r>
+          </w:p>
+          <w:p>
+            <w:pPr>
+              <w:ind w:right="900"/>
+            </w:pPr>
+            <w:r>
+              <w:t>Saad Hamdy</w:t>
+            </w:r>
           </w:p>
         </w:tc>
         <w:tc>
@@ -2408,8 +2350,6 @@
             </w:r>
           </w:p>
         </w:tc>
-        <w:bookmarkStart w:id="0" w:name="_GoBack"/>
-        <w:bookmarkEnd w:id="0"/>
       </w:tr>
       <w:tr>
         <w:trPr>
@@ -2649,31 +2589,13 @@
                 <w:i/>
               </w:rPr>
             </w:pPr>
-            <w:proofErr w:type="spellStart"/>
-            <w:r>
-              <w:rPr>
-                <w:rFonts w:ascii="Arial" w:hAnsi="Arial"/>
-                <w:i/>
-              </w:rPr>
-              <w:t>Saad</w:t>
-            </w:r>
-            <w:proofErr w:type="spellEnd"/>
-            <w:r>
-              <w:rPr>
-                <w:rFonts w:ascii="Arial" w:hAnsi="Arial"/>
-                <w:i/>
-              </w:rPr>
-              <w:t xml:space="preserve"> </w:t>
-            </w:r>
-            <w:proofErr w:type="spellStart"/>
-            <w:r>
-              <w:rPr>
-                <w:rFonts w:ascii="Arial" w:hAnsi="Arial"/>
-                <w:i/>
-              </w:rPr>
-              <w:t>Hamdy</w:t>
-            </w:r>
-            <w:proofErr w:type="spellEnd"/>
+            <w:r>
+              <w:rPr>
+                <w:rFonts w:ascii="Arial" w:hAnsi="Arial"/>
+                <w:i/>
+              </w:rPr>
+              <w:t>Saad Hamdy</w:t>
+            </w:r>
           </w:p>
         </w:tc>
         <w:tc>
@@ -2765,7 +2687,7 @@
 </file>
 
 <file path=word/endnotes.xml><?xml version="1.0" encoding="utf-8"?>
-<w:endnotes xmlns:wpc="http://schemas.microsoft.com/office/word/2010/wordprocessingCanvas" xmlns:mc="http://schemas.openxmlformats.org/markup-compatibility/2006" xmlns:o="urn:schemas-microsoft-com:office:office" xmlns:r="http://schemas.openxmlformats.org/officeDocument/2006/relationships" xmlns:m="http://schemas.openxmlformats.org/officeDocument/2006/math" xmlns:v="urn:schemas-microsoft-com:vml" xmlns:wp14="http://schemas.microsoft.com/office/word/2010/wordprocessingDrawing" xmlns:wp="http://schemas.openxmlformats.org/drawingml/2006/wordprocessingDrawing" xmlns:w10="urn:schemas-microsoft-com:office:word" xmlns:w="http://schemas.openxmlformats.org/wordprocessingml/2006/main" xmlns:w14="http://schemas.microsoft.com/office/word/2010/wordml" xmlns:w15="http://schemas.microsoft.com/office/word/2012/wordml" xmlns:wpg="http://schemas.microsoft.com/office/word/2010/wordprocessingGroup" xmlns:wpi="http://schemas.microsoft.com/office/word/2010/wordprocessingInk" xmlns:wne="http://schemas.microsoft.com/office/word/2006/wordml" xmlns:wps="http://schemas.microsoft.com/office/word/2010/wordprocessingShape" mc:Ignorable="w14 w15 wp14">
+<w:endnotes xmlns:wpc="http://schemas.microsoft.com/office/word/2010/wordprocessingCanvas" xmlns:cx="http://schemas.microsoft.com/office/drawing/2014/chartex" xmlns:cx1="http://schemas.microsoft.com/office/drawing/2015/9/8/chartex" xmlns:cx2="http://schemas.microsoft.com/office/drawing/2015/10/21/chartex" xmlns:cx3="http://schemas.microsoft.com/office/drawing/2016/5/9/chartex" xmlns:cx4="http://schemas.microsoft.com/office/drawing/2016/5/10/chartex" xmlns:cx5="http://schemas.microsoft.com/office/drawing/2016/5/11/chartex" xmlns:cx6="http://schemas.microsoft.com/office/drawing/2016/5/12/chartex" xmlns:cx7="http://schemas.microsoft.com/office/drawing/2016/5/13/chartex" xmlns:cx8="http://schemas.microsoft.com/office/drawing/2016/5/14/chartex" xmlns:mc="http://schemas.openxmlformats.org/markup-compatibility/2006" xmlns:aink="http://schemas.microsoft.com/office/drawing/2016/ink" xmlns:am3d="http://schemas.microsoft.com/office/drawing/2017/model3d" xmlns:o="urn:schemas-microsoft-com:office:office" xmlns:r="http://schemas.openxmlformats.org/officeDocument/2006/relationships" xmlns:m="http://schemas.openxmlformats.org/officeDocument/2006/math" xmlns:v="urn:schemas-microsoft-com:vml" xmlns:wp14="http://schemas.microsoft.com/office/word/2010/wordprocessingDrawing" xmlns:wp="http://schemas.openxmlformats.org/drawingml/2006/wordprocessingDrawing" xmlns:w10="urn:schemas-microsoft-com:office:word" xmlns:w="http://schemas.openxmlformats.org/wordprocessingml/2006/main" xmlns:w14="http://schemas.microsoft.com/office/word/2010/wordml" xmlns:w15="http://schemas.microsoft.com/office/word/2012/wordml" xmlns:w16cex="http://schemas.microsoft.com/office/word/2018/wordml/cex" xmlns:w16cid="http://schemas.microsoft.com/office/word/2016/wordml/cid" xmlns:w16="http://schemas.microsoft.com/office/word/2018/wordml" xmlns:w16sdtdh="http://schemas.microsoft.com/office/word/2020/wordml/sdtdatahash" xmlns:w16se="http://schemas.microsoft.com/office/word/2015/wordml/symex" xmlns:wpg="http://schemas.microsoft.com/office/word/2010/wordprocessingGroup" xmlns:wpi="http://schemas.microsoft.com/office/word/2010/wordprocessingInk" xmlns:wne="http://schemas.microsoft.com/office/word/2006/wordml" xmlns:wps="http://schemas.microsoft.com/office/word/2010/wordprocessingShape" mc:Ignorable="w14 w15 w16se w16cid w16 w16cex w16sdtdh wp14">
   <w:endnote w:type="separator" w:id="-1">
     <w:p>
       <w:r>
@@ -2784,7 +2706,7 @@
 </file>
 
 <file path=word/footer1.xml><?xml version="1.0" encoding="utf-8"?>
-<w:ftr xmlns:wpc="http://schemas.microsoft.com/office/word/2010/wordprocessingCanvas" xmlns:mc="http://schemas.openxmlformats.org/markup-compatibility/2006" xmlns:o="urn:schemas-microsoft-com:office:office" xmlns:r="http://schemas.openxmlformats.org/officeDocument/2006/relationships" xmlns:m="http://schemas.openxmlformats.org/officeDocument/2006/math" xmlns:v="urn:schemas-microsoft-com:vml" xmlns:wp14="http://schemas.microsoft.com/office/word/2010/wordprocessingDrawing" xmlns:wp="http://schemas.openxmlformats.org/drawingml/2006/wordprocessingDrawing" xmlns:w10="urn:schemas-microsoft-com:office:word" xmlns:w="http://schemas.openxmlformats.org/wordprocessingml/2006/main" xmlns:w14="http://schemas.microsoft.com/office/word/2010/wordml" xmlns:w15="http://schemas.microsoft.com/office/word/2012/wordml" xmlns:wpg="http://schemas.microsoft.com/office/word/2010/wordprocessingGroup" xmlns:wpi="http://schemas.microsoft.com/office/word/2010/wordprocessingInk" xmlns:wne="http://schemas.microsoft.com/office/word/2006/wordml" xmlns:wps="http://schemas.microsoft.com/office/word/2010/wordprocessingShape" mc:Ignorable="w14 w15 wp14">
+<w:ftr xmlns:wpc="http://schemas.microsoft.com/office/word/2010/wordprocessingCanvas" xmlns:cx="http://schemas.microsoft.com/office/drawing/2014/chartex" xmlns:cx1="http://schemas.microsoft.com/office/drawing/2015/9/8/chartex" xmlns:cx2="http://schemas.microsoft.com/office/drawing/2015/10/21/chartex" xmlns:cx3="http://schemas.microsoft.com/office/drawing/2016/5/9/chartex" xmlns:cx4="http://schemas.microsoft.com/office/drawing/2016/5/10/chartex" xmlns:cx5="http://schemas.microsoft.com/office/drawing/2016/5/11/chartex" xmlns:cx6="http://schemas.microsoft.com/office/drawing/2016/5/12/chartex" xmlns:cx7="http://schemas.microsoft.com/office/drawing/2016/5/13/chartex" xmlns:cx8="http://schemas.microsoft.com/office/drawing/2016/5/14/chartex" xmlns:mc="http://schemas.openxmlformats.org/markup-compatibility/2006" xmlns:aink="http://schemas.microsoft.com/office/drawing/2016/ink" xmlns:am3d="http://schemas.microsoft.com/office/drawing/2017/model3d" xmlns:o="urn:schemas-microsoft-com:office:office" xmlns:r="http://schemas.openxmlformats.org/officeDocument/2006/relationships" xmlns:m="http://schemas.openxmlformats.org/officeDocument/2006/math" xmlns:v="urn:schemas-microsoft-com:vml" xmlns:wp14="http://schemas.microsoft.com/office/word/2010/wordprocessingDrawing" xmlns:wp="http://schemas.openxmlformats.org/drawingml/2006/wordprocessingDrawing" xmlns:w10="urn:schemas-microsoft-com:office:word" xmlns:w="http://schemas.openxmlformats.org/wordprocessingml/2006/main" xmlns:w14="http://schemas.microsoft.com/office/word/2010/wordml" xmlns:w15="http://schemas.microsoft.com/office/word/2012/wordml" xmlns:w16cex="http://schemas.microsoft.com/office/word/2018/wordml/cex" xmlns:w16cid="http://schemas.microsoft.com/office/word/2016/wordml/cid" xmlns:w16="http://schemas.microsoft.com/office/word/2018/wordml" xmlns:w16sdtdh="http://schemas.microsoft.com/office/word/2020/wordml/sdtdatahash" xmlns:w16se="http://schemas.microsoft.com/office/word/2015/wordml/symex" xmlns:wpg="http://schemas.microsoft.com/office/word/2010/wordprocessingGroup" xmlns:wpi="http://schemas.microsoft.com/office/word/2010/wordprocessingInk" xmlns:wne="http://schemas.microsoft.com/office/word/2006/wordml" xmlns:wps="http://schemas.microsoft.com/office/word/2010/wordprocessingShape" mc:Ignorable="w14 w15 w16se w16cid w16 w16cex w16sdtdh wp14">
   <w:p>
     <w:pPr>
       <w:pStyle w:val="Footer"/>
@@ -2854,7 +2776,7 @@
 </file>
 
 <file path=word/footnotes.xml><?xml version="1.0" encoding="utf-8"?>
-<w:footnotes xmlns:wpc="http://schemas.microsoft.com/office/word/2010/wordprocessingCanvas" xmlns:mc="http://schemas.openxmlformats.org/markup-compatibility/2006" xmlns:o="urn:schemas-microsoft-com:office:office" xmlns:r="http://schemas.openxmlformats.org/officeDocument/2006/relationships" xmlns:m="http://schemas.openxmlformats.org/officeDocument/2006/math" xmlns:v="urn:schemas-microsoft-com:vml" xmlns:wp14="http://schemas.microsoft.com/office/word/2010/wordprocessingDrawing" xmlns:wp="http://schemas.openxmlformats.org/drawingml/2006/wordprocessingDrawing" xmlns:w10="urn:schemas-microsoft-com:office:word" xmlns:w="http://schemas.openxmlformats.org/wordprocessingml/2006/main" xmlns:w14="http://schemas.microsoft.com/office/word/2010/wordml" xmlns:w15="http://schemas.microsoft.com/office/word/2012/wordml" xmlns:wpg="http://schemas.microsoft.com/office/word/2010/wordprocessingGroup" xmlns:wpi="http://schemas.microsoft.com/office/word/2010/wordprocessingInk" xmlns:wne="http://schemas.microsoft.com/office/word/2006/wordml" xmlns:wps="http://schemas.microsoft.com/office/word/2010/wordprocessingShape" mc:Ignorable="w14 w15 wp14">
+<w:footnotes xmlns:wpc="http://schemas.microsoft.com/office/word/2010/wordprocessingCanvas" xmlns:cx="http://schemas.microsoft.com/office/drawing/2014/chartex" xmlns:cx1="http://schemas.microsoft.com/office/drawing/2015/9/8/chartex" xmlns:cx2="http://schemas.microsoft.com/office/drawing/2015/10/21/chartex" xmlns:cx3="http://schemas.microsoft.com/office/drawing/2016/5/9/chartex" xmlns:cx4="http://schemas.microsoft.com/office/drawing/2016/5/10/chartex" xmlns:cx5="http://schemas.microsoft.com/office/drawing/2016/5/11/chartex" xmlns:cx6="http://schemas.microsoft.com/office/drawing/2016/5/12/chartex" xmlns:cx7="http://schemas.microsoft.com/office/drawing/2016/5/13/chartex" xmlns:cx8="http://schemas.microsoft.com/office/drawing/2016/5/14/chartex" xmlns:mc="http://schemas.openxmlformats.org/markup-compatibility/2006" xmlns:aink="http://schemas.microsoft.com/office/drawing/2016/ink" xmlns:am3d="http://schemas.microsoft.com/office/drawing/2017/model3d" xmlns:o="urn:schemas-microsoft-com:office:office" xmlns:r="http://schemas.openxmlformats.org/officeDocument/2006/relationships" xmlns:m="http://schemas.openxmlformats.org/officeDocument/2006/math" xmlns:v="urn:schemas-microsoft-com:vml" xmlns:wp14="http://schemas.microsoft.com/office/word/2010/wordprocessingDrawing" xmlns:wp="http://schemas.openxmlformats.org/drawingml/2006/wordprocessingDrawing" xmlns:w10="urn:schemas-microsoft-com:office:word" xmlns:w="http://schemas.openxmlformats.org/wordprocessingml/2006/main" xmlns:w14="http://schemas.microsoft.com/office/word/2010/wordml" xmlns:w15="http://schemas.microsoft.com/office/word/2012/wordml" xmlns:w16cex="http://schemas.microsoft.com/office/word/2018/wordml/cex" xmlns:w16cid="http://schemas.microsoft.com/office/word/2016/wordml/cid" xmlns:w16="http://schemas.microsoft.com/office/word/2018/wordml" xmlns:w16sdtdh="http://schemas.microsoft.com/office/word/2020/wordml/sdtdatahash" xmlns:w16se="http://schemas.microsoft.com/office/word/2015/wordml/symex" xmlns:wpg="http://schemas.microsoft.com/office/word/2010/wordprocessingGroup" xmlns:wpi="http://schemas.microsoft.com/office/word/2010/wordprocessingInk" xmlns:wne="http://schemas.microsoft.com/office/word/2006/wordml" xmlns:wps="http://schemas.microsoft.com/office/word/2010/wordprocessingShape" mc:Ignorable="w14 w15 w16se w16cid w16 w16cex w16sdtdh wp14">
   <w:footnote w:type="separator" w:id="-1">
     <w:p>
       <w:r>
@@ -2873,8 +2795,8 @@
 </file>
 
 <file path=word/numbering.xml><?xml version="1.0" encoding="utf-8"?>
-<w:numbering xmlns:wpc="http://schemas.microsoft.com/office/word/2010/wordprocessingCanvas" xmlns:mc="http://schemas.openxmlformats.org/markup-compatibility/2006" xmlns:o="urn:schemas-microsoft-com:office:office" xmlns:r="http://schemas.openxmlformats.org/officeDocument/2006/relationships" xmlns:m="http://schemas.openxmlformats.org/officeDocument/2006/math" xmlns:v="urn:schemas-microsoft-com:vml" xmlns:wp14="http://schemas.microsoft.com/office/word/2010/wordprocessingDrawing" xmlns:wp="http://schemas.openxmlformats.org/drawingml/2006/wordprocessingDrawing" xmlns:w10="urn:schemas-microsoft-com:office:word" xmlns:w="http://schemas.openxmlformats.org/wordprocessingml/2006/main" xmlns:w14="http://schemas.microsoft.com/office/word/2010/wordml" xmlns:w15="http://schemas.microsoft.com/office/word/2012/wordml" xmlns:wpg="http://schemas.microsoft.com/office/word/2010/wordprocessingGroup" xmlns:wpi="http://schemas.microsoft.com/office/word/2010/wordprocessingInk" xmlns:wne="http://schemas.microsoft.com/office/word/2006/wordml" xmlns:wps="http://schemas.microsoft.com/office/word/2010/wordprocessingShape" mc:Ignorable="w14 w15 wp14">
-  <w:abstractNum w:abstractNumId="0">
+<w:numbering xmlns:wpc="http://schemas.microsoft.com/office/word/2010/wordprocessingCanvas" xmlns:cx="http://schemas.microsoft.com/office/drawing/2014/chartex" xmlns:cx1="http://schemas.microsoft.com/office/drawing/2015/9/8/chartex" xmlns:cx2="http://schemas.microsoft.com/office/drawing/2015/10/21/chartex" xmlns:cx3="http://schemas.microsoft.com/office/drawing/2016/5/9/chartex" xmlns:cx4="http://schemas.microsoft.com/office/drawing/2016/5/10/chartex" xmlns:cx5="http://schemas.microsoft.com/office/drawing/2016/5/11/chartex" xmlns:cx6="http://schemas.microsoft.com/office/drawing/2016/5/12/chartex" xmlns:cx7="http://schemas.microsoft.com/office/drawing/2016/5/13/chartex" xmlns:cx8="http://schemas.microsoft.com/office/drawing/2016/5/14/chartex" xmlns:mc="http://schemas.openxmlformats.org/markup-compatibility/2006" xmlns:aink="http://schemas.microsoft.com/office/drawing/2016/ink" xmlns:am3d="http://schemas.microsoft.com/office/drawing/2017/model3d" xmlns:o="urn:schemas-microsoft-com:office:office" xmlns:r="http://schemas.openxmlformats.org/officeDocument/2006/relationships" xmlns:m="http://schemas.openxmlformats.org/officeDocument/2006/math" xmlns:v="urn:schemas-microsoft-com:vml" xmlns:wp14="http://schemas.microsoft.com/office/word/2010/wordprocessingDrawing" xmlns:wp="http://schemas.openxmlformats.org/drawingml/2006/wordprocessingDrawing" xmlns:w10="urn:schemas-microsoft-com:office:word" xmlns:w="http://schemas.openxmlformats.org/wordprocessingml/2006/main" xmlns:w14="http://schemas.microsoft.com/office/word/2010/wordml" xmlns:w15="http://schemas.microsoft.com/office/word/2012/wordml" xmlns:w16cex="http://schemas.microsoft.com/office/word/2018/wordml/cex" xmlns:w16cid="http://schemas.microsoft.com/office/word/2016/wordml/cid" xmlns:w16="http://schemas.microsoft.com/office/word/2018/wordml" xmlns:w16sdtdh="http://schemas.microsoft.com/office/word/2020/wordml/sdtdatahash" xmlns:w16se="http://schemas.microsoft.com/office/word/2015/wordml/symex" xmlns:wpg="http://schemas.microsoft.com/office/word/2010/wordprocessingGroup" xmlns:wpi="http://schemas.microsoft.com/office/word/2010/wordprocessingInk" xmlns:wne="http://schemas.microsoft.com/office/word/2006/wordml" xmlns:wps="http://schemas.microsoft.com/office/word/2010/wordprocessingShape" mc:Ignorable="w14 w15 w16se w16cid w16 w16cex w16sdtdh wp14">
+  <w:abstractNum w:abstractNumId="0" w15:restartNumberingAfterBreak="0">
     <w:nsid w:val="012E66F2"/>
     <w:multiLevelType w:val="hybridMultilevel"/>
     <w:tmpl w:val="5CC66AC6"/>
@@ -2987,7 +2909,7 @@
       </w:rPr>
     </w:lvl>
   </w:abstractNum>
-  <w:abstractNum w:abstractNumId="1">
+  <w:abstractNum w:abstractNumId="1" w15:restartNumberingAfterBreak="0">
     <w:nsid w:val="01B40DAE"/>
     <w:multiLevelType w:val="multilevel"/>
     <w:tmpl w:val="1F2E8096"/>
@@ -3127,7 +3049,7 @@
       </w:rPr>
     </w:lvl>
   </w:abstractNum>
-  <w:abstractNum w:abstractNumId="2">
+  <w:abstractNum w:abstractNumId="2" w15:restartNumberingAfterBreak="0">
     <w:nsid w:val="0C6D6515"/>
     <w:multiLevelType w:val="singleLevel"/>
     <w:tmpl w:val="4F4A5CBE"/>
@@ -3147,7 +3069,7 @@
       </w:rPr>
     </w:lvl>
   </w:abstractNum>
-  <w:abstractNum w:abstractNumId="3">
+  <w:abstractNum w:abstractNumId="3" w15:restartNumberingAfterBreak="0">
     <w:nsid w:val="0FED1A36"/>
     <w:multiLevelType w:val="hybridMultilevel"/>
     <w:tmpl w:val="82CEB7B4"/>
@@ -3260,7 +3182,7 @@
       </w:rPr>
     </w:lvl>
   </w:abstractNum>
-  <w:abstractNum w:abstractNumId="4">
+  <w:abstractNum w:abstractNumId="4" w15:restartNumberingAfterBreak="0">
     <w:nsid w:val="209F2128"/>
     <w:multiLevelType w:val="multilevel"/>
     <w:tmpl w:val="A942CFD8"/>
@@ -3400,7 +3322,7 @@
       </w:rPr>
     </w:lvl>
   </w:abstractNum>
-  <w:abstractNum w:abstractNumId="5">
+  <w:abstractNum w:abstractNumId="5" w15:restartNumberingAfterBreak="0">
     <w:nsid w:val="222065D3"/>
     <w:multiLevelType w:val="multilevel"/>
     <w:tmpl w:val="1B005818"/>
@@ -3540,7 +3462,7 @@
       </w:rPr>
     </w:lvl>
   </w:abstractNum>
-  <w:abstractNum w:abstractNumId="6">
+  <w:abstractNum w:abstractNumId="6" w15:restartNumberingAfterBreak="0">
     <w:nsid w:val="22637980"/>
     <w:multiLevelType w:val="hybridMultilevel"/>
     <w:tmpl w:val="DB4A3430"/>
@@ -3653,7 +3575,7 @@
       </w:rPr>
     </w:lvl>
   </w:abstractNum>
-  <w:abstractNum w:abstractNumId="7">
+  <w:abstractNum w:abstractNumId="7" w15:restartNumberingAfterBreak="0">
     <w:nsid w:val="25FC792F"/>
     <w:multiLevelType w:val="hybridMultilevel"/>
     <w:tmpl w:val="95AA35AC"/>
@@ -3766,7 +3688,7 @@
       </w:rPr>
     </w:lvl>
   </w:abstractNum>
-  <w:abstractNum w:abstractNumId="8">
+  <w:abstractNum w:abstractNumId="8" w15:restartNumberingAfterBreak="0">
     <w:nsid w:val="2D5D12DA"/>
     <w:multiLevelType w:val="hybridMultilevel"/>
     <w:tmpl w:val="6436CC12"/>
@@ -3879,7 +3801,7 @@
       </w:rPr>
     </w:lvl>
   </w:abstractNum>
-  <w:abstractNum w:abstractNumId="9">
+  <w:abstractNum w:abstractNumId="9" w15:restartNumberingAfterBreak="0">
     <w:nsid w:val="32651B0B"/>
     <w:multiLevelType w:val="multilevel"/>
     <w:tmpl w:val="73F29F60"/>
@@ -4019,7 +3941,7 @@
       </w:rPr>
     </w:lvl>
   </w:abstractNum>
-  <w:abstractNum w:abstractNumId="10">
+  <w:abstractNum w:abstractNumId="10" w15:restartNumberingAfterBreak="0">
     <w:nsid w:val="34DD4A4E"/>
     <w:multiLevelType w:val="singleLevel"/>
     <w:tmpl w:val="0409000F"/>
@@ -4039,7 +3961,7 @@
       </w:rPr>
     </w:lvl>
   </w:abstractNum>
-  <w:abstractNum w:abstractNumId="11">
+  <w:abstractNum w:abstractNumId="11" w15:restartNumberingAfterBreak="0">
     <w:nsid w:val="39B50CEE"/>
     <w:multiLevelType w:val="singleLevel"/>
     <w:tmpl w:val="82A68CA8"/>
@@ -4059,7 +3981,7 @@
       </w:rPr>
     </w:lvl>
   </w:abstractNum>
-  <w:abstractNum w:abstractNumId="12">
+  <w:abstractNum w:abstractNumId="12" w15:restartNumberingAfterBreak="0">
     <w:nsid w:val="3C8B6106"/>
     <w:multiLevelType w:val="hybridMultilevel"/>
     <w:tmpl w:val="DBCEE882"/>
@@ -4172,7 +4094,7 @@
       </w:rPr>
     </w:lvl>
   </w:abstractNum>
-  <w:abstractNum w:abstractNumId="13">
+  <w:abstractNum w:abstractNumId="13" w15:restartNumberingAfterBreak="0">
     <w:nsid w:val="41C27189"/>
     <w:multiLevelType w:val="hybridMultilevel"/>
     <w:tmpl w:val="59E2C866"/>
@@ -4285,7 +4207,7 @@
       </w:rPr>
     </w:lvl>
   </w:abstractNum>
-  <w:abstractNum w:abstractNumId="14">
+  <w:abstractNum w:abstractNumId="14" w15:restartNumberingAfterBreak="0">
     <w:nsid w:val="43FF4CBC"/>
     <w:multiLevelType w:val="hybridMultilevel"/>
     <w:tmpl w:val="2340B7D2"/>
@@ -4398,7 +4320,7 @@
       </w:rPr>
     </w:lvl>
   </w:abstractNum>
-  <w:abstractNum w:abstractNumId="15">
+  <w:abstractNum w:abstractNumId="15" w15:restartNumberingAfterBreak="0">
     <w:nsid w:val="4C0F1E1C"/>
     <w:multiLevelType w:val="hybridMultilevel"/>
     <w:tmpl w:val="C01C886A"/>
@@ -4511,7 +4433,7 @@
       </w:rPr>
     </w:lvl>
   </w:abstractNum>
-  <w:abstractNum w:abstractNumId="16">
+  <w:abstractNum w:abstractNumId="16" w15:restartNumberingAfterBreak="0">
     <w:nsid w:val="59294F46"/>
     <w:multiLevelType w:val="singleLevel"/>
     <w:tmpl w:val="0409000F"/>
@@ -4531,7 +4453,7 @@
       </w:rPr>
     </w:lvl>
   </w:abstractNum>
-  <w:abstractNum w:abstractNumId="17">
+  <w:abstractNum w:abstractNumId="17" w15:restartNumberingAfterBreak="0">
     <w:nsid w:val="5C61493D"/>
     <w:multiLevelType w:val="hybridMultilevel"/>
     <w:tmpl w:val="ECB0ADD4"/>
@@ -4644,7 +4566,7 @@
       </w:rPr>
     </w:lvl>
   </w:abstractNum>
-  <w:abstractNum w:abstractNumId="18">
+  <w:abstractNum w:abstractNumId="18" w15:restartNumberingAfterBreak="0">
     <w:nsid w:val="5DC047AC"/>
     <w:multiLevelType w:val="multilevel"/>
     <w:tmpl w:val="C0505B0C"/>
@@ -4784,7 +4706,7 @@
       </w:rPr>
     </w:lvl>
   </w:abstractNum>
-  <w:abstractNum w:abstractNumId="19">
+  <w:abstractNum w:abstractNumId="19" w15:restartNumberingAfterBreak="0">
     <w:nsid w:val="605730FC"/>
     <w:multiLevelType w:val="hybridMultilevel"/>
     <w:tmpl w:val="D8CE0AE6"/>
@@ -4897,7 +4819,7 @@
       </w:rPr>
     </w:lvl>
   </w:abstractNum>
-  <w:abstractNum w:abstractNumId="20">
+  <w:abstractNum w:abstractNumId="20" w15:restartNumberingAfterBreak="0">
     <w:nsid w:val="766E367D"/>
     <w:multiLevelType w:val="hybridMultilevel"/>
     <w:tmpl w:val="4A368926"/>
@@ -5010,74 +4932,74 @@
       </w:rPr>
     </w:lvl>
   </w:abstractNum>
-  <w:num w:numId="1">
+  <w:num w:numId="1" w16cid:durableId="1198004322">
     <w:abstractNumId w:val="14"/>
   </w:num>
-  <w:num w:numId="2">
+  <w:num w:numId="2" w16cid:durableId="370690457">
     <w:abstractNumId w:val="17"/>
   </w:num>
-  <w:num w:numId="3">
+  <w:num w:numId="3" w16cid:durableId="79062583">
     <w:abstractNumId w:val="2"/>
   </w:num>
-  <w:num w:numId="4">
+  <w:num w:numId="4" w16cid:durableId="430004481">
     <w:abstractNumId w:val="11"/>
   </w:num>
-  <w:num w:numId="5">
+  <w:num w:numId="5" w16cid:durableId="1180316571">
     <w:abstractNumId w:val="16"/>
   </w:num>
-  <w:num w:numId="6">
+  <w:num w:numId="6" w16cid:durableId="1438794739">
     <w:abstractNumId w:val="1"/>
   </w:num>
-  <w:num w:numId="7">
+  <w:num w:numId="7" w16cid:durableId="1557544332">
     <w:abstractNumId w:val="10"/>
   </w:num>
-  <w:num w:numId="8">
+  <w:num w:numId="8" w16cid:durableId="29497212">
     <w:abstractNumId w:val="18"/>
   </w:num>
-  <w:num w:numId="9">
+  <w:num w:numId="9" w16cid:durableId="891042864">
     <w:abstractNumId w:val="4"/>
   </w:num>
-  <w:num w:numId="10">
+  <w:num w:numId="10" w16cid:durableId="1253122557">
     <w:abstractNumId w:val="9"/>
   </w:num>
-  <w:num w:numId="11">
+  <w:num w:numId="11" w16cid:durableId="1000617789">
     <w:abstractNumId w:val="5"/>
   </w:num>
-  <w:num w:numId="12">
+  <w:num w:numId="12" w16cid:durableId="1316493411">
     <w:abstractNumId w:val="6"/>
   </w:num>
-  <w:num w:numId="13">
+  <w:num w:numId="13" w16cid:durableId="1060054727">
     <w:abstractNumId w:val="15"/>
   </w:num>
-  <w:num w:numId="14">
+  <w:num w:numId="14" w16cid:durableId="2060131079">
     <w:abstractNumId w:val="0"/>
   </w:num>
-  <w:num w:numId="15">
+  <w:num w:numId="15" w16cid:durableId="2009165739">
     <w:abstractNumId w:val="7"/>
   </w:num>
-  <w:num w:numId="16">
+  <w:num w:numId="16" w16cid:durableId="1352995079">
     <w:abstractNumId w:val="20"/>
   </w:num>
-  <w:num w:numId="17">
+  <w:num w:numId="17" w16cid:durableId="5715396">
     <w:abstractNumId w:val="3"/>
   </w:num>
-  <w:num w:numId="18">
+  <w:num w:numId="18" w16cid:durableId="1516384501">
     <w:abstractNumId w:val="19"/>
   </w:num>
-  <w:num w:numId="19">
+  <w:num w:numId="19" w16cid:durableId="2013028678">
     <w:abstractNumId w:val="8"/>
   </w:num>
-  <w:num w:numId="20">
+  <w:num w:numId="20" w16cid:durableId="941493180">
     <w:abstractNumId w:val="13"/>
   </w:num>
-  <w:num w:numId="21">
+  <w:num w:numId="21" w16cid:durableId="388456462">
     <w:abstractNumId w:val="12"/>
   </w:num>
 </w:numbering>
 </file>
 
 <file path=word/styles.xml><?xml version="1.0" encoding="utf-8"?>
-<w:styles xmlns:mc="http://schemas.openxmlformats.org/markup-compatibility/2006" xmlns:r="http://schemas.openxmlformats.org/officeDocument/2006/relationships" xmlns:w="http://schemas.openxmlformats.org/wordprocessingml/2006/main" xmlns:w14="http://schemas.microsoft.com/office/word/2010/wordml" xmlns:w15="http://schemas.microsoft.com/office/word/2012/wordml" mc:Ignorable="w14 w15">
+<w:styles xmlns:mc="http://schemas.openxmlformats.org/markup-compatibility/2006" xmlns:r="http://schemas.openxmlformats.org/officeDocument/2006/relationships" xmlns:w="http://schemas.openxmlformats.org/wordprocessingml/2006/main" xmlns:w14="http://schemas.microsoft.com/office/word/2010/wordml" xmlns:w15="http://schemas.microsoft.com/office/word/2012/wordml" xmlns:w16cex="http://schemas.microsoft.com/office/word/2018/wordml/cex" xmlns:w16cid="http://schemas.microsoft.com/office/word/2016/wordml/cid" xmlns:w16="http://schemas.microsoft.com/office/word/2018/wordml" xmlns:w16sdtdh="http://schemas.microsoft.com/office/word/2020/wordml/sdtdatahash" xmlns:w16se="http://schemas.microsoft.com/office/word/2015/wordml/symex" mc:Ignorable="w14 w15 w16se w16cid w16 w16cex w16sdtdh">
   <w:docDefaults>
     <w:rPrDefault>
       <w:rPr>
@@ -5087,7 +5009,7 @@
     </w:rPrDefault>
     <w:pPrDefault/>
   </w:docDefaults>
-  <w:latentStyles w:defLockedState="0" w:defUIPriority="0" w:defSemiHidden="0" w:defUnhideWhenUsed="0" w:defQFormat="0" w:count="371">
+  <w:latentStyles w:defLockedState="0" w:defUIPriority="0" w:defSemiHidden="0" w:defUnhideWhenUsed="0" w:defQFormat="0" w:count="376">
     <w:lsdException w:name="Normal" w:qFormat="1"/>
     <w:lsdException w:name="heading 1" w:qFormat="1"/>
     <w:lsdException w:name="heading 2" w:qFormat="1"/>
@@ -5103,7 +5025,12 @@
     <w:lsdException w:name="Subtitle" w:qFormat="1"/>
     <w:lsdException w:name="Strong" w:qFormat="1"/>
     <w:lsdException w:name="Emphasis" w:qFormat="1"/>
-    <w:lsdException w:name="Normal Table" w:semiHidden="1" w:unhideWhenUsed="1"/>
+    <w:lsdException w:name="HTML Keyboard" w:semiHidden="1" w:unhideWhenUsed="1"/>
+    <w:lsdException w:name="annotation subject" w:semiHidden="1" w:unhideWhenUsed="1"/>
+    <w:lsdException w:name="No List" w:semiHidden="1" w:unhideWhenUsed="1"/>
+    <w:lsdException w:name="Outline List 1" w:semiHidden="1" w:unhideWhenUsed="1"/>
+    <w:lsdException w:name="Outline List 2" w:semiHidden="1" w:unhideWhenUsed="1"/>
+    <w:lsdException w:name="Outline List 3" w:semiHidden="1" w:unhideWhenUsed="1"/>
     <w:lsdException w:name="Table Simple 1" w:semiHidden="1" w:unhideWhenUsed="1"/>
     <w:lsdException w:name="Table Simple 2" w:semiHidden="1" w:unhideWhenUsed="1"/>
     <w:lsdException w:name="Table Simple 3" w:semiHidden="1" w:unhideWhenUsed="1"/>
@@ -5141,11 +5068,9 @@
     <w:lsdException w:name="Table Contemporary" w:semiHidden="1" w:unhideWhenUsed="1"/>
     <w:lsdException w:name="Table Elegant" w:semiHidden="1" w:unhideWhenUsed="1"/>
     <w:lsdException w:name="Table Professional" w:semiHidden="1" w:unhideWhenUsed="1"/>
-    <w:lsdException w:name="Table Subtle 1" w:semiHidden="1" w:unhideWhenUsed="1"/>
     <w:lsdException w:name="Table Subtle 2" w:semiHidden="1" w:unhideWhenUsed="1"/>
     <w:lsdException w:name="Table Web 1" w:semiHidden="1" w:unhideWhenUsed="1"/>
-    <w:lsdException w:name="Table Web 2" w:semiHidden="1" w:unhideWhenUsed="1"/>
-    <w:lsdException w:name="Table Web 3" w:semiHidden="1" w:unhideWhenUsed="1"/>
+    <w:lsdException w:name="Balloon Text" w:semiHidden="1" w:unhideWhenUsed="1"/>
     <w:lsdException w:name="Table Theme" w:semiHidden="1" w:unhideWhenUsed="1"/>
     <w:lsdException w:name="Placeholder Text" w:semiHidden="1" w:uiPriority="99"/>
     <w:lsdException w:name="No Spacing" w:uiPriority="1" w:qFormat="1"/>
@@ -5362,6 +5287,11 @@
     <w:lsdException w:name="List Table 5 Dark Accent 6" w:uiPriority="50"/>
     <w:lsdException w:name="List Table 6 Colorful Accent 6" w:uiPriority="51"/>
     <w:lsdException w:name="List Table 7 Colorful Accent 6" w:uiPriority="52"/>
+    <w:lsdException w:name="Mention" w:semiHidden="1" w:uiPriority="99" w:unhideWhenUsed="1"/>
+    <w:lsdException w:name="Smart Hyperlink" w:semiHidden="1" w:uiPriority="99" w:unhideWhenUsed="1"/>
+    <w:lsdException w:name="Hashtag" w:semiHidden="1" w:uiPriority="99" w:unhideWhenUsed="1"/>
+    <w:lsdException w:name="Unresolved Mention" w:semiHidden="1" w:uiPriority="99" w:unhideWhenUsed="1"/>
+    <w:lsdException w:name="Smart Link" w:semiHidden="1" w:uiPriority="99" w:unhideWhenUsed="1"/>
   </w:latentStyles>
   <w:style w:type="paragraph" w:default="1" w:styleId="Normal">
     <w:name w:val="Normal"/>

</xml_diff>

<commit_message>
Updated Sequence Diagrams, Update Review sheets , Update Scope Statment, Update Project Charter, Update Project Schedule, Update Scope Managment Plan
</commit_message>
<xml_diff>
--- a/Concept/Project Charter.docx
+++ b/Concept/Project Charter.docx
@@ -1,6 +1,6 @@
 
 <file path=word/document.xml><?xml version="1.0" encoding="utf-8"?>
-<w:document xmlns:wpc="http://schemas.microsoft.com/office/word/2010/wordprocessingCanvas" xmlns:cx="http://schemas.microsoft.com/office/drawing/2014/chartex" xmlns:cx1="http://schemas.microsoft.com/office/drawing/2015/9/8/chartex" xmlns:cx2="http://schemas.microsoft.com/office/drawing/2015/10/21/chartex" xmlns:cx3="http://schemas.microsoft.com/office/drawing/2016/5/9/chartex" xmlns:cx4="http://schemas.microsoft.com/office/drawing/2016/5/10/chartex" xmlns:cx5="http://schemas.microsoft.com/office/drawing/2016/5/11/chartex" xmlns:cx6="http://schemas.microsoft.com/office/drawing/2016/5/12/chartex" xmlns:cx7="http://schemas.microsoft.com/office/drawing/2016/5/13/chartex" xmlns:cx8="http://schemas.microsoft.com/office/drawing/2016/5/14/chartex" xmlns:mc="http://schemas.openxmlformats.org/markup-compatibility/2006" xmlns:aink="http://schemas.microsoft.com/office/drawing/2016/ink" xmlns:am3d="http://schemas.microsoft.com/office/drawing/2017/model3d" xmlns:o="urn:schemas-microsoft-com:office:office" xmlns:r="http://schemas.openxmlformats.org/officeDocument/2006/relationships" xmlns:m="http://schemas.openxmlformats.org/officeDocument/2006/math" xmlns:v="urn:schemas-microsoft-com:vml" xmlns:wp14="http://schemas.microsoft.com/office/word/2010/wordprocessingDrawing" xmlns:wp="http://schemas.openxmlformats.org/drawingml/2006/wordprocessingDrawing" xmlns:w10="urn:schemas-microsoft-com:office:word" xmlns:w="http://schemas.openxmlformats.org/wordprocessingml/2006/main" xmlns:w14="http://schemas.microsoft.com/office/word/2010/wordml" xmlns:w15="http://schemas.microsoft.com/office/word/2012/wordml" xmlns:w16cex="http://schemas.microsoft.com/office/word/2018/wordml/cex" xmlns:w16cid="http://schemas.microsoft.com/office/word/2016/wordml/cid" xmlns:w16="http://schemas.microsoft.com/office/word/2018/wordml" xmlns:w16sdtdh="http://schemas.microsoft.com/office/word/2020/wordml/sdtdatahash" xmlns:w16se="http://schemas.microsoft.com/office/word/2015/wordml/symex" xmlns:wpg="http://schemas.microsoft.com/office/word/2010/wordprocessingGroup" xmlns:wpi="http://schemas.microsoft.com/office/word/2010/wordprocessingInk" xmlns:wne="http://schemas.microsoft.com/office/word/2006/wordml" xmlns:wps="http://schemas.microsoft.com/office/word/2010/wordprocessingShape" mc:Ignorable="w14 w15 w16se w16cid w16 w16cex w16sdtdh wp14">
+<w:document xmlns:wpc="http://schemas.microsoft.com/office/word/2010/wordprocessingCanvas" xmlns:cx="http://schemas.microsoft.com/office/drawing/2014/chartex" xmlns:cx1="http://schemas.microsoft.com/office/drawing/2015/9/8/chartex" xmlns:cx2="http://schemas.microsoft.com/office/drawing/2015/10/21/chartex" xmlns:cx3="http://schemas.microsoft.com/office/drawing/2016/5/9/chartex" xmlns:cx4="http://schemas.microsoft.com/office/drawing/2016/5/10/chartex" xmlns:cx5="http://schemas.microsoft.com/office/drawing/2016/5/11/chartex" xmlns:cx6="http://schemas.microsoft.com/office/drawing/2016/5/12/chartex" xmlns:cx7="http://schemas.microsoft.com/office/drawing/2016/5/13/chartex" xmlns:cx8="http://schemas.microsoft.com/office/drawing/2016/5/14/chartex" xmlns:mc="http://schemas.openxmlformats.org/markup-compatibility/2006" xmlns:aink="http://schemas.microsoft.com/office/drawing/2016/ink" xmlns:am3d="http://schemas.microsoft.com/office/drawing/2017/model3d" xmlns:o="urn:schemas-microsoft-com:office:office" xmlns:oel="http://schemas.microsoft.com/office/2019/extlst" xmlns:r="http://schemas.openxmlformats.org/officeDocument/2006/relationships" xmlns:m="http://schemas.openxmlformats.org/officeDocument/2006/math" xmlns:v="urn:schemas-microsoft-com:vml" xmlns:wp14="http://schemas.microsoft.com/office/word/2010/wordprocessingDrawing" xmlns:wp="http://schemas.openxmlformats.org/drawingml/2006/wordprocessingDrawing" xmlns:w10="urn:schemas-microsoft-com:office:word" xmlns:w="http://schemas.openxmlformats.org/wordprocessingml/2006/main" xmlns:w14="http://schemas.microsoft.com/office/word/2010/wordml" xmlns:w15="http://schemas.microsoft.com/office/word/2012/wordml" xmlns:w16cex="http://schemas.microsoft.com/office/word/2018/wordml/cex" xmlns:w16cid="http://schemas.microsoft.com/office/word/2016/wordml/cid" xmlns:w16="http://schemas.microsoft.com/office/word/2018/wordml" xmlns:w16sdtdh="http://schemas.microsoft.com/office/word/2020/wordml/sdtdatahash" xmlns:w16se="http://schemas.microsoft.com/office/word/2015/wordml/symex" xmlns:wpg="http://schemas.microsoft.com/office/word/2010/wordprocessingGroup" xmlns:wpi="http://schemas.microsoft.com/office/word/2010/wordprocessingInk" xmlns:wne="http://schemas.microsoft.com/office/word/2006/wordml" xmlns:wps="http://schemas.microsoft.com/office/word/2010/wordprocessingShape" mc:Ignorable="w14 w15 w16se w16cid w16 w16cex w16sdtdh wp14">
   <w:body>
     <w:p>
       <w:pPr>
@@ -86,7 +86,7 @@
               </wp:anchor>
             </w:drawing>
           </mc:Choice>
-          <mc:Fallback xmlns:wp14="http://schemas.microsoft.com/office/word/2010/wordml" xmlns:a14="http://schemas.microsoft.com/office/drawing/2010/main" xmlns:a="http://schemas.openxmlformats.org/drawingml/2006/main">
+          <mc:Fallback xmlns:a="http://schemas.openxmlformats.org/drawingml/2006/main" xmlns:a14="http://schemas.microsoft.com/office/drawing/2010/main" xmlns:wp14="http://schemas.microsoft.com/office/word/2010/wordml">
             <w:pict w14:anchorId="317A01E0">
               <v:line id="Line 2" style="position:absolute;z-index:251657728;visibility:visible;mso-wrap-style:square;mso-width-percent:0;mso-height-percent:0;mso-wrap-distance-left:9pt;mso-wrap-distance-top:0;mso-wrap-distance-right:9pt;mso-wrap-distance-bottom:0;mso-position-horizontal:absolute;mso-position-horizontal-relative:text;mso-position-vertical:absolute;mso-position-vertical-relative:text;mso-width-percent:0;mso-height-percent:0;mso-width-relative:page;mso-height-relative:page" o:spid="_x0000_s1026" o:allowincell="f" strokeweight="3pt" from="-4.5pt,9.05pt" to="492.3pt,9.05pt" w14:anchorId="7580AAB8" o:gfxdata="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"/>
             </w:pict>
@@ -96,92 +96,134 @@
     </w:p>
     <w:p>
       <w:pPr>
-        <w:ind w:right="900"/>
-      </w:pPr>
+        <w:pStyle w:val="Heading2"/>
+      </w:pPr>
+      <w:r>
+        <w:t>Revision History</w:t>
+      </w:r>
     </w:p>
     <w:tbl>
       <w:tblPr>
-        <w:tblW w:w="0" w:type="auto"/>
-        <w:tblBorders>
-          <w:top w:val="single" w:sz="12" w:space="0" w:color="auto"/>
-          <w:left w:val="single" w:sz="12" w:space="0" w:color="auto"/>
-          <w:bottom w:val="single" w:sz="12" w:space="0" w:color="auto"/>
-          <w:right w:val="single" w:sz="12" w:space="0" w:color="auto"/>
-          <w:insideH w:val="single" w:sz="12" w:space="0" w:color="auto"/>
-          <w:insideV w:val="single" w:sz="12" w:space="0" w:color="auto"/>
-        </w:tblBorders>
-        <w:tblLayout w:type="fixed"/>
-        <w:tblLook w:val="0000" w:firstRow="0" w:lastRow="0" w:firstColumn="0" w:lastColumn="0" w:noHBand="0" w:noVBand="0"/>
+        <w:tblStyle w:val="TableGrid"/>
+        <w:tblW w:w="9339" w:type="dxa"/>
+        <w:tblLook w:val="04A0" w:firstRow="1" w:lastRow="0" w:firstColumn="1" w:lastColumn="0" w:noHBand="0" w:noVBand="1"/>
       </w:tblPr>
       <w:tblGrid>
-        <w:gridCol w:w="4428"/>
-        <w:gridCol w:w="5670"/>
+        <w:gridCol w:w="1677"/>
+        <w:gridCol w:w="1018"/>
+        <w:gridCol w:w="4770"/>
+        <w:gridCol w:w="1874"/>
       </w:tblGrid>
       <w:tr>
+        <w:trPr>
+          <w:trHeight w:val="467"/>
+        </w:trPr>
         <w:tc>
           <w:tcPr>
-            <w:tcW w:w="4428" w:type="dxa"/>
+            <w:tcW w:w="1677" w:type="dxa"/>
           </w:tcPr>
           <w:p>
             <w:pPr>
-              <w:ind w:right="900"/>
-              <w:rPr>
-                <w:rFonts w:ascii="Arial" w:hAnsi="Arial"/>
+              <w:jc w:val="center"/>
+              <w:rPr>
+                <w:rFonts w:asciiTheme="minorBidi" w:hAnsiTheme="minorBidi" w:cstheme="minorBidi"/>
                 <w:b/>
-                <w:sz w:val="22"/>
-              </w:rPr>
-            </w:pPr>
-            <w:r>
-              <w:rPr>
-                <w:rFonts w:ascii="Arial" w:hAnsi="Arial"/>
+                <w:bCs/>
+                <w:sz w:val="24"/>
+                <w:szCs w:val="24"/>
+              </w:rPr>
+            </w:pPr>
+            <w:r>
+              <w:rPr>
+                <w:rFonts w:asciiTheme="minorBidi" w:hAnsiTheme="minorBidi" w:cstheme="minorBidi"/>
                 <w:b/>
-                <w:sz w:val="22"/>
-              </w:rPr>
-              <w:t>Project Name:</w:t>
-            </w:r>
-            <w:r>
-              <w:rPr>
-                <w:rFonts w:ascii="Arial" w:hAnsi="Arial"/>
-                <w:b/>
-                <w:sz w:val="22"/>
-              </w:rPr>
-              <w:t xml:space="preserve"> Travel advisor</w:t>
-            </w:r>
-          </w:p>
-          <w:p>
-            <w:pPr>
-              <w:ind w:right="900"/>
-            </w:pPr>
+                <w:bCs/>
+                <w:sz w:val="24"/>
+                <w:szCs w:val="24"/>
+              </w:rPr>
+              <w:t>Name</w:t>
+            </w:r>
           </w:p>
         </w:tc>
         <w:tc>
           <w:tcPr>
-            <w:tcW w:w="5670" w:type="dxa"/>
+            <w:tcW w:w="1018" w:type="dxa"/>
           </w:tcPr>
           <w:p>
             <w:pPr>
-              <w:ind w:right="900"/>
-              <w:rPr>
-                <w:rFonts w:ascii="Arial" w:hAnsi="Arial"/>
+              <w:jc w:val="center"/>
+              <w:rPr>
+                <w:rFonts w:asciiTheme="minorBidi" w:hAnsiTheme="minorBidi" w:cstheme="minorBidi"/>
                 <w:b/>
-                <w:sz w:val="22"/>
-              </w:rPr>
-            </w:pPr>
-            <w:r>
-              <w:rPr>
-                <w:rFonts w:ascii="Arial" w:hAnsi="Arial"/>
+                <w:bCs/>
+                <w:sz w:val="24"/>
+                <w:szCs w:val="24"/>
+              </w:rPr>
+            </w:pPr>
+            <w:r>
+              <w:rPr>
+                <w:rFonts w:asciiTheme="minorBidi" w:hAnsiTheme="minorBidi" w:cstheme="minorBidi"/>
                 <w:b/>
-                <w:sz w:val="22"/>
-              </w:rPr>
-              <w:t>Project Number:</w:t>
-            </w:r>
-            <w:r>
-              <w:rPr>
-                <w:rFonts w:ascii="Arial" w:hAnsi="Arial"/>
+                <w:bCs/>
+                <w:sz w:val="24"/>
+                <w:szCs w:val="24"/>
+              </w:rPr>
+              <w:t>Date</w:t>
+            </w:r>
+          </w:p>
+        </w:tc>
+        <w:tc>
+          <w:tcPr>
+            <w:tcW w:w="4770" w:type="dxa"/>
+          </w:tcPr>
+          <w:p>
+            <w:pPr>
+              <w:jc w:val="center"/>
+              <w:rPr>
+                <w:rFonts w:asciiTheme="minorBidi" w:hAnsiTheme="minorBidi" w:cstheme="minorBidi"/>
                 <w:b/>
-                <w:sz w:val="22"/>
-              </w:rPr>
-              <w:t>1.0</w:t>
+                <w:bCs/>
+                <w:sz w:val="24"/>
+                <w:szCs w:val="24"/>
+              </w:rPr>
+            </w:pPr>
+            <w:r>
+              <w:rPr>
+                <w:rFonts w:asciiTheme="minorBidi" w:hAnsiTheme="minorBidi" w:cstheme="minorBidi"/>
+                <w:b/>
+                <w:bCs/>
+                <w:sz w:val="24"/>
+                <w:szCs w:val="24"/>
+              </w:rPr>
+              <w:t>Reason for Changes</w:t>
+            </w:r>
+          </w:p>
+        </w:tc>
+        <w:tc>
+          <w:tcPr>
+            <w:tcW w:w="1874" w:type="dxa"/>
+          </w:tcPr>
+          <w:p>
+            <w:pPr>
+              <w:ind w:right="-138"/>
+              <w:jc w:val="center"/>
+              <w:rPr>
+                <w:rFonts w:asciiTheme="minorBidi" w:hAnsiTheme="minorBidi" w:cstheme="minorBidi"/>
+                <w:b/>
+                <w:bCs/>
+                <w:sz w:val="24"/>
+                <w:szCs w:val="24"/>
+              </w:rPr>
+            </w:pPr>
+            <w:r>
+              <w:rPr>
+                <w:rFonts w:asciiTheme="minorBidi" w:hAnsiTheme="minorBidi" w:cstheme="minorBidi"/>
+                <w:b/>
+                <w:bCs/>
+                <w:sz w:val="24"/>
+                <w:szCs w:val="24"/>
+              </w:rPr>
+              <w:t>Version</w:t>
             </w:r>
           </w:p>
         </w:tc>
@@ -189,68 +231,187 @@
       <w:tr>
         <w:tc>
           <w:tcPr>
-            <w:tcW w:w="4428" w:type="dxa"/>
+            <w:tcW w:w="1677" w:type="dxa"/>
           </w:tcPr>
           <w:p>
             <w:pPr>
-              <w:ind w:right="900"/>
-              <w:rPr>
-                <w:rFonts w:ascii="Arial" w:hAnsi="Arial"/>
-                <w:b/>
-                <w:sz w:val="22"/>
-              </w:rPr>
-            </w:pPr>
-            <w:r>
-              <w:rPr>
-                <w:rFonts w:ascii="Arial" w:hAnsi="Arial"/>
-                <w:b/>
-                <w:sz w:val="22"/>
-              </w:rPr>
-              <w:t>Date:</w:t>
-            </w:r>
-            <w:r>
-              <w:rPr>
-                <w:rFonts w:ascii="Arial" w:hAnsi="Arial"/>
-                <w:b/>
-                <w:sz w:val="22"/>
-              </w:rPr>
-              <w:t>9 Apr 2022</w:t>
-            </w:r>
-          </w:p>
-          <w:p>
-            <w:pPr>
-              <w:ind w:right="900"/>
-            </w:pPr>
+              <w:jc w:val="center"/>
+              <w:rPr>
+                <w:rFonts w:asciiTheme="minorBidi" w:hAnsiTheme="minorBidi" w:cstheme="minorBidi"/>
+                <w:sz w:val="24"/>
+                <w:szCs w:val="24"/>
+              </w:rPr>
+            </w:pPr>
+            <w:r>
+              <w:rPr>
+                <w:rFonts w:asciiTheme="minorBidi" w:hAnsiTheme="minorBidi" w:cstheme="minorBidi"/>
+                <w:sz w:val="24"/>
+                <w:szCs w:val="24"/>
+              </w:rPr>
+              <w:t>Ashry</w:t>
+            </w:r>
           </w:p>
         </w:tc>
         <w:tc>
           <w:tcPr>
-            <w:tcW w:w="5670" w:type="dxa"/>
+            <w:tcW w:w="1018" w:type="dxa"/>
           </w:tcPr>
           <w:p>
             <w:pPr>
-              <w:ind w:right="900"/>
-              <w:rPr>
-                <w:rFonts w:ascii="Arial" w:hAnsi="Arial"/>
-                <w:b/>
-                <w:sz w:val="22"/>
-              </w:rPr>
-            </w:pPr>
-            <w:r>
-              <w:rPr>
-                <w:rFonts w:ascii="Arial" w:hAnsi="Arial"/>
-                <w:b/>
-                <w:sz w:val="22"/>
-              </w:rPr>
-              <w:t>Revision Number:</w:t>
-            </w:r>
-            <w:r>
-              <w:rPr>
-                <w:rFonts w:ascii="Arial" w:hAnsi="Arial"/>
-                <w:b/>
-                <w:sz w:val="22"/>
-              </w:rPr>
-              <w:t>1</w:t>
+              <w:jc w:val="center"/>
+              <w:rPr>
+                <w:rFonts w:asciiTheme="minorBidi" w:hAnsiTheme="minorBidi" w:cstheme="minorBidi"/>
+                <w:sz w:val="24"/>
+                <w:szCs w:val="24"/>
+              </w:rPr>
+            </w:pPr>
+            <w:r>
+              <w:rPr>
+                <w:rFonts w:asciiTheme="minorBidi" w:hAnsiTheme="minorBidi" w:cstheme="minorBidi"/>
+                <w:sz w:val="24"/>
+                <w:szCs w:val="24"/>
+              </w:rPr>
+              <w:t>15/4</w:t>
+            </w:r>
+          </w:p>
+        </w:tc>
+        <w:tc>
+          <w:tcPr>
+            <w:tcW w:w="4770" w:type="dxa"/>
+          </w:tcPr>
+          <w:p>
+            <w:pPr>
+              <w:jc w:val="center"/>
+              <w:rPr>
+                <w:rFonts w:asciiTheme="minorBidi" w:hAnsiTheme="minorBidi" w:cstheme="minorBidi"/>
+                <w:sz w:val="24"/>
+                <w:szCs w:val="24"/>
+              </w:rPr>
+            </w:pPr>
+            <w:r>
+              <w:rPr>
+                <w:rFonts w:asciiTheme="minorBidi" w:hAnsiTheme="minorBidi" w:cstheme="minorBidi"/>
+                <w:sz w:val="24"/>
+                <w:szCs w:val="24"/>
+              </w:rPr>
+              <w:t>No Issues</w:t>
+            </w:r>
+          </w:p>
+        </w:tc>
+        <w:tc>
+          <w:tcPr>
+            <w:tcW w:w="1874" w:type="dxa"/>
+          </w:tcPr>
+          <w:p>
+            <w:pPr>
+              <w:jc w:val="center"/>
+              <w:rPr>
+                <w:rFonts w:asciiTheme="minorBidi" w:hAnsiTheme="minorBidi" w:cstheme="minorBidi"/>
+                <w:sz w:val="24"/>
+                <w:szCs w:val="24"/>
+              </w:rPr>
+            </w:pPr>
+            <w:r>
+              <w:rPr>
+                <w:rFonts w:asciiTheme="minorBidi" w:hAnsiTheme="minorBidi" w:cstheme="minorBidi"/>
+                <w:sz w:val="24"/>
+                <w:szCs w:val="24"/>
+              </w:rPr>
+              <w:t>1.0</w:t>
+            </w:r>
+          </w:p>
+        </w:tc>
+      </w:tr>
+      <w:tr>
+        <w:tc>
+          <w:tcPr>
+            <w:tcW w:w="1677" w:type="dxa"/>
+          </w:tcPr>
+          <w:p>
+            <w:pPr>
+              <w:jc w:val="center"/>
+              <w:rPr>
+                <w:rFonts w:asciiTheme="minorBidi" w:hAnsiTheme="minorBidi" w:cstheme="minorBidi"/>
+                <w:sz w:val="24"/>
+                <w:szCs w:val="24"/>
+              </w:rPr>
+            </w:pPr>
+            <w:r>
+              <w:rPr>
+                <w:rFonts w:asciiTheme="minorBidi" w:hAnsiTheme="minorBidi" w:cstheme="minorBidi"/>
+                <w:sz w:val="24"/>
+                <w:szCs w:val="24"/>
+              </w:rPr>
+              <w:t>Nada</w:t>
+            </w:r>
+          </w:p>
+        </w:tc>
+        <w:tc>
+          <w:tcPr>
+            <w:tcW w:w="1018" w:type="dxa"/>
+          </w:tcPr>
+          <w:p>
+            <w:pPr>
+              <w:jc w:val="center"/>
+              <w:rPr>
+                <w:rFonts w:asciiTheme="minorBidi" w:hAnsiTheme="minorBidi" w:cstheme="minorBidi"/>
+                <w:sz w:val="24"/>
+                <w:szCs w:val="24"/>
+              </w:rPr>
+            </w:pPr>
+            <w:r>
+              <w:rPr>
+                <w:rFonts w:asciiTheme="minorBidi" w:hAnsiTheme="minorBidi" w:cstheme="minorBidi"/>
+                <w:sz w:val="24"/>
+                <w:szCs w:val="24"/>
+              </w:rPr>
+              <w:t>7/5</w:t>
+            </w:r>
+          </w:p>
+        </w:tc>
+        <w:tc>
+          <w:tcPr>
+            <w:tcW w:w="4770" w:type="dxa"/>
+          </w:tcPr>
+          <w:p>
+            <w:pPr>
+              <w:jc w:val="center"/>
+              <w:rPr>
+                <w:rFonts w:asciiTheme="minorBidi" w:hAnsiTheme="minorBidi" w:cstheme="minorBidi"/>
+                <w:sz w:val="24"/>
+                <w:szCs w:val="24"/>
+              </w:rPr>
+            </w:pPr>
+            <w:r>
+              <w:rPr>
+                <w:rFonts w:asciiTheme="minorBidi" w:hAnsiTheme="minorBidi" w:cstheme="minorBidi"/>
+                <w:sz w:val="24"/>
+                <w:szCs w:val="24"/>
+              </w:rPr>
+              <w:t>Delivery date is missed.</w:t>
+            </w:r>
+          </w:p>
+        </w:tc>
+        <w:tc>
+          <w:tcPr>
+            <w:tcW w:w="1874" w:type="dxa"/>
+          </w:tcPr>
+          <w:p>
+            <w:pPr>
+              <w:jc w:val="center"/>
+              <w:rPr>
+                <w:rFonts w:asciiTheme="minorBidi" w:hAnsiTheme="minorBidi" w:cstheme="minorBidi"/>
+                <w:sz w:val="24"/>
+                <w:szCs w:val="24"/>
+              </w:rPr>
+            </w:pPr>
+            <w:r>
+              <w:rPr>
+                <w:rFonts w:asciiTheme="minorBidi" w:hAnsiTheme="minorBidi" w:cstheme="minorBidi"/>
+                <w:sz w:val="24"/>
+                <w:szCs w:val="24"/>
+              </w:rPr>
+              <w:t>1.1</w:t>
             </w:r>
           </w:p>
         </w:tc>
@@ -406,7 +567,7 @@
               <w:rPr>
                 <w:lang w:bidi="ar-EG"/>
               </w:rPr>
-              <w:t>.</w:t>
+              <w:t xml:space="preserve"> in date 21/5/2022. </w:t>
             </w:r>
           </w:p>
           <w:p>
@@ -1348,7 +1509,25 @@
                 <w:i/>
                 <w:sz w:val="22"/>
               </w:rPr>
-              <w:t>Milestone 2 : TBD</w:t>
+              <w:t xml:space="preserve">Milestone </w:t>
+            </w:r>
+            <w:proofErr w:type="gramStart"/>
+            <w:r>
+              <w:rPr>
+                <w:rFonts w:ascii="Arial" w:hAnsi="Arial"/>
+                <w:i/>
+                <w:sz w:val="22"/>
+              </w:rPr>
+              <w:t>2 :</w:t>
+            </w:r>
+            <w:proofErr w:type="gramEnd"/>
+            <w:r>
+              <w:rPr>
+                <w:rFonts w:ascii="Arial" w:hAnsi="Arial"/>
+                <w:i/>
+                <w:sz w:val="22"/>
+              </w:rPr>
+              <w:t xml:space="preserve"> TBD</w:t>
             </w:r>
           </w:p>
           <w:p>
@@ -1805,7 +1984,27 @@
                 <w:sz w:val="18"/>
                 <w:szCs w:val="18"/>
               </w:rPr>
-              <w:t>1-add new destination , setting the budget</w:t>
+              <w:t xml:space="preserve">1-add new </w:t>
+            </w:r>
+            <w:proofErr w:type="gramStart"/>
+            <w:r>
+              <w:rPr>
+                <w:rFonts w:ascii="Arial" w:eastAsia="Arial" w:hAnsi="Arial" w:cs="Arial"/>
+                <w:color w:val="000000" w:themeColor="text1"/>
+                <w:sz w:val="18"/>
+                <w:szCs w:val="18"/>
+              </w:rPr>
+              <w:t>destination ,</w:t>
+            </w:r>
+            <w:proofErr w:type="gramEnd"/>
+            <w:r>
+              <w:rPr>
+                <w:rFonts w:ascii="Arial" w:eastAsia="Arial" w:hAnsi="Arial" w:cs="Arial"/>
+                <w:color w:val="000000" w:themeColor="text1"/>
+                <w:sz w:val="18"/>
+                <w:szCs w:val="18"/>
+              </w:rPr>
+              <w:t xml:space="preserve"> setting the budget</w:t>
             </w:r>
           </w:p>
           <w:p>
@@ -2113,8 +2312,13 @@
               <w:ind w:right="900"/>
             </w:pPr>
             <w:r>
-              <w:t>Managing the configuration on github</w:t>
-            </w:r>
+              <w:t xml:space="preserve">Managing the configuration on </w:t>
+            </w:r>
+            <w:proofErr w:type="spellStart"/>
+            <w:r>
+              <w:t>github</w:t>
+            </w:r>
+            <w:proofErr w:type="spellEnd"/>
           </w:p>
         </w:tc>
         <w:tc>
@@ -2313,8 +2517,13 @@
               <w:ind w:right="900"/>
             </w:pPr>
             <w:r>
-              <w:t>Nada Abdelrehem</w:t>
-            </w:r>
+              <w:t xml:space="preserve">Nada </w:t>
+            </w:r>
+            <w:proofErr w:type="spellStart"/>
+            <w:r>
+              <w:t>Abdelrehem</w:t>
+            </w:r>
+            <w:proofErr w:type="spellEnd"/>
           </w:p>
           <w:p>
             <w:pPr>
@@ -2687,7 +2896,7 @@
 </file>
 
 <file path=word/endnotes.xml><?xml version="1.0" encoding="utf-8"?>
-<w:endnotes xmlns:wpc="http://schemas.microsoft.com/office/word/2010/wordprocessingCanvas" xmlns:cx="http://schemas.microsoft.com/office/drawing/2014/chartex" xmlns:cx1="http://schemas.microsoft.com/office/drawing/2015/9/8/chartex" xmlns:cx2="http://schemas.microsoft.com/office/drawing/2015/10/21/chartex" xmlns:cx3="http://schemas.microsoft.com/office/drawing/2016/5/9/chartex" xmlns:cx4="http://schemas.microsoft.com/office/drawing/2016/5/10/chartex" xmlns:cx5="http://schemas.microsoft.com/office/drawing/2016/5/11/chartex" xmlns:cx6="http://schemas.microsoft.com/office/drawing/2016/5/12/chartex" xmlns:cx7="http://schemas.microsoft.com/office/drawing/2016/5/13/chartex" xmlns:cx8="http://schemas.microsoft.com/office/drawing/2016/5/14/chartex" xmlns:mc="http://schemas.openxmlformats.org/markup-compatibility/2006" xmlns:aink="http://schemas.microsoft.com/office/drawing/2016/ink" xmlns:am3d="http://schemas.microsoft.com/office/drawing/2017/model3d" xmlns:o="urn:schemas-microsoft-com:office:office" xmlns:r="http://schemas.openxmlformats.org/officeDocument/2006/relationships" xmlns:m="http://schemas.openxmlformats.org/officeDocument/2006/math" xmlns:v="urn:schemas-microsoft-com:vml" xmlns:wp14="http://schemas.microsoft.com/office/word/2010/wordprocessingDrawing" xmlns:wp="http://schemas.openxmlformats.org/drawingml/2006/wordprocessingDrawing" xmlns:w10="urn:schemas-microsoft-com:office:word" xmlns:w="http://schemas.openxmlformats.org/wordprocessingml/2006/main" xmlns:w14="http://schemas.microsoft.com/office/word/2010/wordml" xmlns:w15="http://schemas.microsoft.com/office/word/2012/wordml" xmlns:w16cex="http://schemas.microsoft.com/office/word/2018/wordml/cex" xmlns:w16cid="http://schemas.microsoft.com/office/word/2016/wordml/cid" xmlns:w16="http://schemas.microsoft.com/office/word/2018/wordml" xmlns:w16sdtdh="http://schemas.microsoft.com/office/word/2020/wordml/sdtdatahash" xmlns:w16se="http://schemas.microsoft.com/office/word/2015/wordml/symex" xmlns:wpg="http://schemas.microsoft.com/office/word/2010/wordprocessingGroup" xmlns:wpi="http://schemas.microsoft.com/office/word/2010/wordprocessingInk" xmlns:wne="http://schemas.microsoft.com/office/word/2006/wordml" xmlns:wps="http://schemas.microsoft.com/office/word/2010/wordprocessingShape" mc:Ignorable="w14 w15 w16se w16cid w16 w16cex w16sdtdh wp14">
+<w:endnotes xmlns:wpc="http://schemas.microsoft.com/office/word/2010/wordprocessingCanvas" xmlns:cx="http://schemas.microsoft.com/office/drawing/2014/chartex" xmlns:cx1="http://schemas.microsoft.com/office/drawing/2015/9/8/chartex" xmlns:cx2="http://schemas.microsoft.com/office/drawing/2015/10/21/chartex" xmlns:cx3="http://schemas.microsoft.com/office/drawing/2016/5/9/chartex" xmlns:cx4="http://schemas.microsoft.com/office/drawing/2016/5/10/chartex" xmlns:cx5="http://schemas.microsoft.com/office/drawing/2016/5/11/chartex" xmlns:cx6="http://schemas.microsoft.com/office/drawing/2016/5/12/chartex" xmlns:cx7="http://schemas.microsoft.com/office/drawing/2016/5/13/chartex" xmlns:cx8="http://schemas.microsoft.com/office/drawing/2016/5/14/chartex" xmlns:mc="http://schemas.openxmlformats.org/markup-compatibility/2006" xmlns:aink="http://schemas.microsoft.com/office/drawing/2016/ink" xmlns:am3d="http://schemas.microsoft.com/office/drawing/2017/model3d" xmlns:o="urn:schemas-microsoft-com:office:office" xmlns:oel="http://schemas.microsoft.com/office/2019/extlst" xmlns:r="http://schemas.openxmlformats.org/officeDocument/2006/relationships" xmlns:m="http://schemas.openxmlformats.org/officeDocument/2006/math" xmlns:v="urn:schemas-microsoft-com:vml" xmlns:wp14="http://schemas.microsoft.com/office/word/2010/wordprocessingDrawing" xmlns:wp="http://schemas.openxmlformats.org/drawingml/2006/wordprocessingDrawing" xmlns:w10="urn:schemas-microsoft-com:office:word" xmlns:w="http://schemas.openxmlformats.org/wordprocessingml/2006/main" xmlns:w14="http://schemas.microsoft.com/office/word/2010/wordml" xmlns:w15="http://schemas.microsoft.com/office/word/2012/wordml" xmlns:w16cex="http://schemas.microsoft.com/office/word/2018/wordml/cex" xmlns:w16cid="http://schemas.microsoft.com/office/word/2016/wordml/cid" xmlns:w16="http://schemas.microsoft.com/office/word/2018/wordml" xmlns:w16sdtdh="http://schemas.microsoft.com/office/word/2020/wordml/sdtdatahash" xmlns:w16se="http://schemas.microsoft.com/office/word/2015/wordml/symex" xmlns:wpg="http://schemas.microsoft.com/office/word/2010/wordprocessingGroup" xmlns:wpi="http://schemas.microsoft.com/office/word/2010/wordprocessingInk" xmlns:wne="http://schemas.microsoft.com/office/word/2006/wordml" xmlns:wps="http://schemas.microsoft.com/office/word/2010/wordprocessingShape" mc:Ignorable="w14 w15 w16se w16cid w16 w16cex w16sdtdh wp14">
   <w:endnote w:type="separator" w:id="-1">
     <w:p>
       <w:r>
@@ -2706,7 +2915,7 @@
 </file>
 
 <file path=word/footer1.xml><?xml version="1.0" encoding="utf-8"?>
-<w:ftr xmlns:wpc="http://schemas.microsoft.com/office/word/2010/wordprocessingCanvas" xmlns:cx="http://schemas.microsoft.com/office/drawing/2014/chartex" xmlns:cx1="http://schemas.microsoft.com/office/drawing/2015/9/8/chartex" xmlns:cx2="http://schemas.microsoft.com/office/drawing/2015/10/21/chartex" xmlns:cx3="http://schemas.microsoft.com/office/drawing/2016/5/9/chartex" xmlns:cx4="http://schemas.microsoft.com/office/drawing/2016/5/10/chartex" xmlns:cx5="http://schemas.microsoft.com/office/drawing/2016/5/11/chartex" xmlns:cx6="http://schemas.microsoft.com/office/drawing/2016/5/12/chartex" xmlns:cx7="http://schemas.microsoft.com/office/drawing/2016/5/13/chartex" xmlns:cx8="http://schemas.microsoft.com/office/drawing/2016/5/14/chartex" xmlns:mc="http://schemas.openxmlformats.org/markup-compatibility/2006" xmlns:aink="http://schemas.microsoft.com/office/drawing/2016/ink" xmlns:am3d="http://schemas.microsoft.com/office/drawing/2017/model3d" xmlns:o="urn:schemas-microsoft-com:office:office" xmlns:r="http://schemas.openxmlformats.org/officeDocument/2006/relationships" xmlns:m="http://schemas.openxmlformats.org/officeDocument/2006/math" xmlns:v="urn:schemas-microsoft-com:vml" xmlns:wp14="http://schemas.microsoft.com/office/word/2010/wordprocessingDrawing" xmlns:wp="http://schemas.openxmlformats.org/drawingml/2006/wordprocessingDrawing" xmlns:w10="urn:schemas-microsoft-com:office:word" xmlns:w="http://schemas.openxmlformats.org/wordprocessingml/2006/main" xmlns:w14="http://schemas.microsoft.com/office/word/2010/wordml" xmlns:w15="http://schemas.microsoft.com/office/word/2012/wordml" xmlns:w16cex="http://schemas.microsoft.com/office/word/2018/wordml/cex" xmlns:w16cid="http://schemas.microsoft.com/office/word/2016/wordml/cid" xmlns:w16="http://schemas.microsoft.com/office/word/2018/wordml" xmlns:w16sdtdh="http://schemas.microsoft.com/office/word/2020/wordml/sdtdatahash" xmlns:w16se="http://schemas.microsoft.com/office/word/2015/wordml/symex" xmlns:wpg="http://schemas.microsoft.com/office/word/2010/wordprocessingGroup" xmlns:wpi="http://schemas.microsoft.com/office/word/2010/wordprocessingInk" xmlns:wne="http://schemas.microsoft.com/office/word/2006/wordml" xmlns:wps="http://schemas.microsoft.com/office/word/2010/wordprocessingShape" mc:Ignorable="w14 w15 w16se w16cid w16 w16cex w16sdtdh wp14">
+<w:ftr xmlns:wpc="http://schemas.microsoft.com/office/word/2010/wordprocessingCanvas" xmlns:cx="http://schemas.microsoft.com/office/drawing/2014/chartex" xmlns:cx1="http://schemas.microsoft.com/office/drawing/2015/9/8/chartex" xmlns:cx2="http://schemas.microsoft.com/office/drawing/2015/10/21/chartex" xmlns:cx3="http://schemas.microsoft.com/office/drawing/2016/5/9/chartex" xmlns:cx4="http://schemas.microsoft.com/office/drawing/2016/5/10/chartex" xmlns:cx5="http://schemas.microsoft.com/office/drawing/2016/5/11/chartex" xmlns:cx6="http://schemas.microsoft.com/office/drawing/2016/5/12/chartex" xmlns:cx7="http://schemas.microsoft.com/office/drawing/2016/5/13/chartex" xmlns:cx8="http://schemas.microsoft.com/office/drawing/2016/5/14/chartex" xmlns:mc="http://schemas.openxmlformats.org/markup-compatibility/2006" xmlns:aink="http://schemas.microsoft.com/office/drawing/2016/ink" xmlns:am3d="http://schemas.microsoft.com/office/drawing/2017/model3d" xmlns:o="urn:schemas-microsoft-com:office:office" xmlns:oel="http://schemas.microsoft.com/office/2019/extlst" xmlns:r="http://schemas.openxmlformats.org/officeDocument/2006/relationships" xmlns:m="http://schemas.openxmlformats.org/officeDocument/2006/math" xmlns:v="urn:schemas-microsoft-com:vml" xmlns:wp14="http://schemas.microsoft.com/office/word/2010/wordprocessingDrawing" xmlns:wp="http://schemas.openxmlformats.org/drawingml/2006/wordprocessingDrawing" xmlns:w10="urn:schemas-microsoft-com:office:word" xmlns:w="http://schemas.openxmlformats.org/wordprocessingml/2006/main" xmlns:w14="http://schemas.microsoft.com/office/word/2010/wordml" xmlns:w15="http://schemas.microsoft.com/office/word/2012/wordml" xmlns:w16cex="http://schemas.microsoft.com/office/word/2018/wordml/cex" xmlns:w16cid="http://schemas.microsoft.com/office/word/2016/wordml/cid" xmlns:w16="http://schemas.microsoft.com/office/word/2018/wordml" xmlns:w16sdtdh="http://schemas.microsoft.com/office/word/2020/wordml/sdtdatahash" xmlns:w16se="http://schemas.microsoft.com/office/word/2015/wordml/symex" xmlns:wpg="http://schemas.microsoft.com/office/word/2010/wordprocessingGroup" xmlns:wpi="http://schemas.microsoft.com/office/word/2010/wordprocessingInk" xmlns:wne="http://schemas.microsoft.com/office/word/2006/wordml" xmlns:wps="http://schemas.microsoft.com/office/word/2010/wordprocessingShape" mc:Ignorable="w14 w15 w16se w16cid w16 w16cex w16sdtdh wp14">
   <w:p>
     <w:pPr>
       <w:pStyle w:val="Footer"/>
@@ -2776,7 +2985,7 @@
 </file>
 
 <file path=word/footnotes.xml><?xml version="1.0" encoding="utf-8"?>
-<w:footnotes xmlns:wpc="http://schemas.microsoft.com/office/word/2010/wordprocessingCanvas" xmlns:cx="http://schemas.microsoft.com/office/drawing/2014/chartex" xmlns:cx1="http://schemas.microsoft.com/office/drawing/2015/9/8/chartex" xmlns:cx2="http://schemas.microsoft.com/office/drawing/2015/10/21/chartex" xmlns:cx3="http://schemas.microsoft.com/office/drawing/2016/5/9/chartex" xmlns:cx4="http://schemas.microsoft.com/office/drawing/2016/5/10/chartex" xmlns:cx5="http://schemas.microsoft.com/office/drawing/2016/5/11/chartex" xmlns:cx6="http://schemas.microsoft.com/office/drawing/2016/5/12/chartex" xmlns:cx7="http://schemas.microsoft.com/office/drawing/2016/5/13/chartex" xmlns:cx8="http://schemas.microsoft.com/office/drawing/2016/5/14/chartex" xmlns:mc="http://schemas.openxmlformats.org/markup-compatibility/2006" xmlns:aink="http://schemas.microsoft.com/office/drawing/2016/ink" xmlns:am3d="http://schemas.microsoft.com/office/drawing/2017/model3d" xmlns:o="urn:schemas-microsoft-com:office:office" xmlns:r="http://schemas.openxmlformats.org/officeDocument/2006/relationships" xmlns:m="http://schemas.openxmlformats.org/officeDocument/2006/math" xmlns:v="urn:schemas-microsoft-com:vml" xmlns:wp14="http://schemas.microsoft.com/office/word/2010/wordprocessingDrawing" xmlns:wp="http://schemas.openxmlformats.org/drawingml/2006/wordprocessingDrawing" xmlns:w10="urn:schemas-microsoft-com:office:word" xmlns:w="http://schemas.openxmlformats.org/wordprocessingml/2006/main" xmlns:w14="http://schemas.microsoft.com/office/word/2010/wordml" xmlns:w15="http://schemas.microsoft.com/office/word/2012/wordml" xmlns:w16cex="http://schemas.microsoft.com/office/word/2018/wordml/cex" xmlns:w16cid="http://schemas.microsoft.com/office/word/2016/wordml/cid" xmlns:w16="http://schemas.microsoft.com/office/word/2018/wordml" xmlns:w16sdtdh="http://schemas.microsoft.com/office/word/2020/wordml/sdtdatahash" xmlns:w16se="http://schemas.microsoft.com/office/word/2015/wordml/symex" xmlns:wpg="http://schemas.microsoft.com/office/word/2010/wordprocessingGroup" xmlns:wpi="http://schemas.microsoft.com/office/word/2010/wordprocessingInk" xmlns:wne="http://schemas.microsoft.com/office/word/2006/wordml" xmlns:wps="http://schemas.microsoft.com/office/word/2010/wordprocessingShape" mc:Ignorable="w14 w15 w16se w16cid w16 w16cex w16sdtdh wp14">
+<w:footnotes xmlns:wpc="http://schemas.microsoft.com/office/word/2010/wordprocessingCanvas" xmlns:cx="http://schemas.microsoft.com/office/drawing/2014/chartex" xmlns:cx1="http://schemas.microsoft.com/office/drawing/2015/9/8/chartex" xmlns:cx2="http://schemas.microsoft.com/office/drawing/2015/10/21/chartex" xmlns:cx3="http://schemas.microsoft.com/office/drawing/2016/5/9/chartex" xmlns:cx4="http://schemas.microsoft.com/office/drawing/2016/5/10/chartex" xmlns:cx5="http://schemas.microsoft.com/office/drawing/2016/5/11/chartex" xmlns:cx6="http://schemas.microsoft.com/office/drawing/2016/5/12/chartex" xmlns:cx7="http://schemas.microsoft.com/office/drawing/2016/5/13/chartex" xmlns:cx8="http://schemas.microsoft.com/office/drawing/2016/5/14/chartex" xmlns:mc="http://schemas.openxmlformats.org/markup-compatibility/2006" xmlns:aink="http://schemas.microsoft.com/office/drawing/2016/ink" xmlns:am3d="http://schemas.microsoft.com/office/drawing/2017/model3d" xmlns:o="urn:schemas-microsoft-com:office:office" xmlns:oel="http://schemas.microsoft.com/office/2019/extlst" xmlns:r="http://schemas.openxmlformats.org/officeDocument/2006/relationships" xmlns:m="http://schemas.openxmlformats.org/officeDocument/2006/math" xmlns:v="urn:schemas-microsoft-com:vml" xmlns:wp14="http://schemas.microsoft.com/office/word/2010/wordprocessingDrawing" xmlns:wp="http://schemas.openxmlformats.org/drawingml/2006/wordprocessingDrawing" xmlns:w10="urn:schemas-microsoft-com:office:word" xmlns:w="http://schemas.openxmlformats.org/wordprocessingml/2006/main" xmlns:w14="http://schemas.microsoft.com/office/word/2010/wordml" xmlns:w15="http://schemas.microsoft.com/office/word/2012/wordml" xmlns:w16cex="http://schemas.microsoft.com/office/word/2018/wordml/cex" xmlns:w16cid="http://schemas.microsoft.com/office/word/2016/wordml/cid" xmlns:w16="http://schemas.microsoft.com/office/word/2018/wordml" xmlns:w16sdtdh="http://schemas.microsoft.com/office/word/2020/wordml/sdtdatahash" xmlns:w16se="http://schemas.microsoft.com/office/word/2015/wordml/symex" xmlns:wpg="http://schemas.microsoft.com/office/word/2010/wordprocessingGroup" xmlns:wpi="http://schemas.microsoft.com/office/word/2010/wordprocessingInk" xmlns:wne="http://schemas.microsoft.com/office/word/2006/wordml" xmlns:wps="http://schemas.microsoft.com/office/word/2010/wordprocessingShape" mc:Ignorable="w14 w15 w16se w16cid w16 w16cex w16sdtdh wp14">
   <w:footnote w:type="separator" w:id="-1">
     <w:p>
       <w:r>
@@ -2795,7 +3004,7 @@
 </file>
 
 <file path=word/numbering.xml><?xml version="1.0" encoding="utf-8"?>
-<w:numbering xmlns:wpc="http://schemas.microsoft.com/office/word/2010/wordprocessingCanvas" xmlns:cx="http://schemas.microsoft.com/office/drawing/2014/chartex" xmlns:cx1="http://schemas.microsoft.com/office/drawing/2015/9/8/chartex" xmlns:cx2="http://schemas.microsoft.com/office/drawing/2015/10/21/chartex" xmlns:cx3="http://schemas.microsoft.com/office/drawing/2016/5/9/chartex" xmlns:cx4="http://schemas.microsoft.com/office/drawing/2016/5/10/chartex" xmlns:cx5="http://schemas.microsoft.com/office/drawing/2016/5/11/chartex" xmlns:cx6="http://schemas.microsoft.com/office/drawing/2016/5/12/chartex" xmlns:cx7="http://schemas.microsoft.com/office/drawing/2016/5/13/chartex" xmlns:cx8="http://schemas.microsoft.com/office/drawing/2016/5/14/chartex" xmlns:mc="http://schemas.openxmlformats.org/markup-compatibility/2006" xmlns:aink="http://schemas.microsoft.com/office/drawing/2016/ink" xmlns:am3d="http://schemas.microsoft.com/office/drawing/2017/model3d" xmlns:o="urn:schemas-microsoft-com:office:office" xmlns:r="http://schemas.openxmlformats.org/officeDocument/2006/relationships" xmlns:m="http://schemas.openxmlformats.org/officeDocument/2006/math" xmlns:v="urn:schemas-microsoft-com:vml" xmlns:wp14="http://schemas.microsoft.com/office/word/2010/wordprocessingDrawing" xmlns:wp="http://schemas.openxmlformats.org/drawingml/2006/wordprocessingDrawing" xmlns:w10="urn:schemas-microsoft-com:office:word" xmlns:w="http://schemas.openxmlformats.org/wordprocessingml/2006/main" xmlns:w14="http://schemas.microsoft.com/office/word/2010/wordml" xmlns:w15="http://schemas.microsoft.com/office/word/2012/wordml" xmlns:w16cex="http://schemas.microsoft.com/office/word/2018/wordml/cex" xmlns:w16cid="http://schemas.microsoft.com/office/word/2016/wordml/cid" xmlns:w16="http://schemas.microsoft.com/office/word/2018/wordml" xmlns:w16sdtdh="http://schemas.microsoft.com/office/word/2020/wordml/sdtdatahash" xmlns:w16se="http://schemas.microsoft.com/office/word/2015/wordml/symex" xmlns:wpg="http://schemas.microsoft.com/office/word/2010/wordprocessingGroup" xmlns:wpi="http://schemas.microsoft.com/office/word/2010/wordprocessingInk" xmlns:wne="http://schemas.microsoft.com/office/word/2006/wordml" xmlns:wps="http://schemas.microsoft.com/office/word/2010/wordprocessingShape" mc:Ignorable="w14 w15 w16se w16cid w16 w16cex w16sdtdh wp14">
+<w:numbering xmlns:wpc="http://schemas.microsoft.com/office/word/2010/wordprocessingCanvas" xmlns:cx="http://schemas.microsoft.com/office/drawing/2014/chartex" xmlns:cx1="http://schemas.microsoft.com/office/drawing/2015/9/8/chartex" xmlns:cx2="http://schemas.microsoft.com/office/drawing/2015/10/21/chartex" xmlns:cx3="http://schemas.microsoft.com/office/drawing/2016/5/9/chartex" xmlns:cx4="http://schemas.microsoft.com/office/drawing/2016/5/10/chartex" xmlns:cx5="http://schemas.microsoft.com/office/drawing/2016/5/11/chartex" xmlns:cx6="http://schemas.microsoft.com/office/drawing/2016/5/12/chartex" xmlns:cx7="http://schemas.microsoft.com/office/drawing/2016/5/13/chartex" xmlns:cx8="http://schemas.microsoft.com/office/drawing/2016/5/14/chartex" xmlns:mc="http://schemas.openxmlformats.org/markup-compatibility/2006" xmlns:aink="http://schemas.microsoft.com/office/drawing/2016/ink" xmlns:am3d="http://schemas.microsoft.com/office/drawing/2017/model3d" xmlns:o="urn:schemas-microsoft-com:office:office" xmlns:oel="http://schemas.microsoft.com/office/2019/extlst" xmlns:r="http://schemas.openxmlformats.org/officeDocument/2006/relationships" xmlns:m="http://schemas.openxmlformats.org/officeDocument/2006/math" xmlns:v="urn:schemas-microsoft-com:vml" xmlns:wp14="http://schemas.microsoft.com/office/word/2010/wordprocessingDrawing" xmlns:wp="http://schemas.openxmlformats.org/drawingml/2006/wordprocessingDrawing" xmlns:w10="urn:schemas-microsoft-com:office:word" xmlns:w="http://schemas.openxmlformats.org/wordprocessingml/2006/main" xmlns:w14="http://schemas.microsoft.com/office/word/2010/wordml" xmlns:w15="http://schemas.microsoft.com/office/word/2012/wordml" xmlns:w16cex="http://schemas.microsoft.com/office/word/2018/wordml/cex" xmlns:w16cid="http://schemas.microsoft.com/office/word/2016/wordml/cid" xmlns:w16="http://schemas.microsoft.com/office/word/2018/wordml" xmlns:w16sdtdh="http://schemas.microsoft.com/office/word/2020/wordml/sdtdatahash" xmlns:w16se="http://schemas.microsoft.com/office/word/2015/wordml/symex" xmlns:wpg="http://schemas.microsoft.com/office/word/2010/wordprocessingGroup" xmlns:wpi="http://schemas.microsoft.com/office/word/2010/wordprocessingInk" xmlns:wne="http://schemas.microsoft.com/office/word/2006/wordml" xmlns:wps="http://schemas.microsoft.com/office/word/2010/wordprocessingShape" mc:Ignorable="w14 w15 w16se w16cid w16 w16cex w16sdtdh wp14">
   <w:abstractNum w:abstractNumId="0" w15:restartNumberingAfterBreak="0">
     <w:nsid w:val="012E66F2"/>
     <w:multiLevelType w:val="hybridMultilevel"/>
@@ -4930,6 +5139,92 @@
       <w:rPr>
         <w:rFonts w:ascii="Wingdings" w:hAnsi="Wingdings" w:hint="default"/>
       </w:rPr>
+    </w:lvl>
+  </w:abstractNum>
+  <w:abstractNum w:abstractNumId="21" w15:restartNumberingAfterBreak="0">
+    <w:nsid w:val="776772A9"/>
+    <w:multiLevelType w:val="multilevel"/>
+    <w:tmpl w:val="0409001D"/>
+    <w:lvl w:ilvl="0">
+      <w:start w:val="1"/>
+      <w:numFmt w:val="decimal"/>
+      <w:lvlText w:val="%1)"/>
+      <w:lvlJc w:val="left"/>
+      <w:pPr>
+        <w:ind w:left="360" w:hanging="360"/>
+      </w:pPr>
+    </w:lvl>
+    <w:lvl w:ilvl="1">
+      <w:start w:val="1"/>
+      <w:numFmt w:val="lowerLetter"/>
+      <w:lvlText w:val="%2)"/>
+      <w:lvlJc w:val="left"/>
+      <w:pPr>
+        <w:ind w:left="720" w:hanging="360"/>
+      </w:pPr>
+    </w:lvl>
+    <w:lvl w:ilvl="2">
+      <w:start w:val="1"/>
+      <w:numFmt w:val="lowerRoman"/>
+      <w:lvlText w:val="%3)"/>
+      <w:lvlJc w:val="left"/>
+      <w:pPr>
+        <w:ind w:left="1080" w:hanging="360"/>
+      </w:pPr>
+    </w:lvl>
+    <w:lvl w:ilvl="3">
+      <w:start w:val="1"/>
+      <w:numFmt w:val="decimal"/>
+      <w:lvlText w:val="(%4)"/>
+      <w:lvlJc w:val="left"/>
+      <w:pPr>
+        <w:ind w:left="1440" w:hanging="360"/>
+      </w:pPr>
+    </w:lvl>
+    <w:lvl w:ilvl="4">
+      <w:start w:val="1"/>
+      <w:numFmt w:val="lowerLetter"/>
+      <w:lvlText w:val="(%5)"/>
+      <w:lvlJc w:val="left"/>
+      <w:pPr>
+        <w:ind w:left="1800" w:hanging="360"/>
+      </w:pPr>
+    </w:lvl>
+    <w:lvl w:ilvl="5">
+      <w:start w:val="1"/>
+      <w:numFmt w:val="lowerRoman"/>
+      <w:lvlText w:val="(%6)"/>
+      <w:lvlJc w:val="left"/>
+      <w:pPr>
+        <w:ind w:left="2160" w:hanging="360"/>
+      </w:pPr>
+    </w:lvl>
+    <w:lvl w:ilvl="6">
+      <w:start w:val="1"/>
+      <w:numFmt w:val="decimal"/>
+      <w:lvlText w:val="%7."/>
+      <w:lvlJc w:val="left"/>
+      <w:pPr>
+        <w:ind w:left="2520" w:hanging="360"/>
+      </w:pPr>
+    </w:lvl>
+    <w:lvl w:ilvl="7">
+      <w:start w:val="1"/>
+      <w:numFmt w:val="lowerLetter"/>
+      <w:lvlText w:val="%8."/>
+      <w:lvlJc w:val="left"/>
+      <w:pPr>
+        <w:ind w:left="2880" w:hanging="360"/>
+      </w:pPr>
+    </w:lvl>
+    <w:lvl w:ilvl="8">
+      <w:start w:val="1"/>
+      <w:numFmt w:val="lowerRoman"/>
+      <w:lvlText w:val="%9."/>
+      <w:lvlJc w:val="left"/>
+      <w:pPr>
+        <w:ind w:left="3240" w:hanging="360"/>
+      </w:pPr>
     </w:lvl>
   </w:abstractNum>
   <w:num w:numId="1" w16cid:durableId="1198004322">
@@ -4995,6 +5290,9 @@
   <w:num w:numId="21" w16cid:durableId="388456462">
     <w:abstractNumId w:val="12"/>
   </w:num>
+  <w:num w:numId="22" w16cid:durableId="1019509420">
+    <w:abstractNumId w:val="21"/>
+  </w:num>
 </w:numbering>
 </file>
 
@@ -5026,6 +5324,7 @@
     <w:lsdException w:name="Strong" w:qFormat="1"/>
     <w:lsdException w:name="Emphasis" w:qFormat="1"/>
     <w:lsdException w:name="HTML Keyboard" w:semiHidden="1" w:unhideWhenUsed="1"/>
+    <w:lsdException w:name="Normal Table" w:semiHidden="1" w:unhideWhenUsed="1"/>
     <w:lsdException w:name="annotation subject" w:semiHidden="1" w:unhideWhenUsed="1"/>
     <w:lsdException w:name="No List" w:semiHidden="1" w:unhideWhenUsed="1"/>
     <w:lsdException w:name="Outline List 1" w:semiHidden="1" w:unhideWhenUsed="1"/>
@@ -5068,8 +5367,11 @@
     <w:lsdException w:name="Table Contemporary" w:semiHidden="1" w:unhideWhenUsed="1"/>
     <w:lsdException w:name="Table Elegant" w:semiHidden="1" w:unhideWhenUsed="1"/>
     <w:lsdException w:name="Table Professional" w:semiHidden="1" w:unhideWhenUsed="1"/>
+    <w:lsdException w:name="Table Subtle 1" w:semiHidden="1" w:unhideWhenUsed="1"/>
     <w:lsdException w:name="Table Subtle 2" w:semiHidden="1" w:unhideWhenUsed="1"/>
     <w:lsdException w:name="Table Web 1" w:semiHidden="1" w:unhideWhenUsed="1"/>
+    <w:lsdException w:name="Table Web 2" w:semiHidden="1" w:unhideWhenUsed="1"/>
+    <w:lsdException w:name="Table Web 3" w:semiHidden="1" w:unhideWhenUsed="1"/>
     <w:lsdException w:name="Balloon Text" w:semiHidden="1" w:unhideWhenUsed="1"/>
     <w:lsdException w:name="Table Theme" w:semiHidden="1" w:unhideWhenUsed="1"/>
     <w:lsdException w:name="Placeholder Text" w:semiHidden="1" w:uiPriority="99"/>
@@ -5454,6 +5756,21 @@
       <w:contextualSpacing/>
     </w:pPr>
   </w:style>
+  <w:style w:type="table" w:styleId="TableGrid">
+    <w:name w:val="Table Grid"/>
+    <w:basedOn w:val="TableNormal"/>
+    <w:rsid w:val="00BC54A4"/>
+    <w:tblPr>
+      <w:tblBorders>
+        <w:top w:val="single" w:sz="4" w:space="0" w:color="auto"/>
+        <w:left w:val="single" w:sz="4" w:space="0" w:color="auto"/>
+        <w:bottom w:val="single" w:sz="4" w:space="0" w:color="auto"/>
+        <w:right w:val="single" w:sz="4" w:space="0" w:color="auto"/>
+        <w:insideH w:val="single" w:sz="4" w:space="0" w:color="auto"/>
+        <w:insideV w:val="single" w:sz="4" w:space="0" w:color="auto"/>
+      </w:tblBorders>
+    </w:tblPr>
+  </w:style>
 </w:styles>
 </file>
 

</xml_diff>